<commit_message>
Adding view data from database using PDO model and update report (laporan)
</commit_message>
<xml_diff>
--- a/laporan/Kelompok 2.docx
+++ b/laporan/Kelompok 2.docx
@@ -1,6 +1,6 @@
 
 <file path=word/document.xml><?xml version="1.0" encoding="utf-8"?>
-<w:document xmlns:wpc="http://schemas.microsoft.com/office/word/2010/wordprocessingCanvas" xmlns:cx="http://schemas.microsoft.com/office/drawing/2014/chartex" xmlns:cx1="http://schemas.microsoft.com/office/drawing/2015/9/8/chartex" xmlns:cx2="http://schemas.microsoft.com/office/drawing/2015/10/21/chartex" xmlns:cx3="http://schemas.microsoft.com/office/drawing/2016/5/9/chartex" xmlns:cx4="http://schemas.microsoft.com/office/drawing/2016/5/10/chartex" xmlns:cx5="http://schemas.microsoft.com/office/drawing/2016/5/11/chartex" xmlns:cx6="http://schemas.microsoft.com/office/drawing/2016/5/12/chartex" xmlns:cx7="http://schemas.microsoft.com/office/drawing/2016/5/13/chartex" xmlns:cx8="http://schemas.microsoft.com/office/drawing/2016/5/14/chartex" xmlns:mc="http://schemas.openxmlformats.org/markup-compatibility/2006" xmlns:aink="http://schemas.microsoft.com/office/drawing/2016/ink" xmlns:am3d="http://schemas.microsoft.com/office/drawing/2017/model3d" xmlns:o="urn:schemas-microsoft-com:office:office" xmlns:r="http://schemas.openxmlformats.org/officeDocument/2006/relationships" xmlns:m="http://schemas.openxmlformats.org/officeDocument/2006/math" xmlns:v="urn:schemas-microsoft-com:vml" xmlns:wp14="http://schemas.microsoft.com/office/word/2010/wordprocessingDrawing" xmlns:wp="http://schemas.openxmlformats.org/drawingml/2006/wordprocessingDrawing" xmlns:w10="urn:schemas-microsoft-com:office:word" xmlns:w="http://schemas.openxmlformats.org/wordprocessingml/2006/main" xmlns:w14="http://schemas.microsoft.com/office/word/2010/wordml" xmlns:w15="http://schemas.microsoft.com/office/word/2012/wordml" xmlns:w16cex="http://schemas.microsoft.com/office/word/2018/wordml/cex" xmlns:w16cid="http://schemas.microsoft.com/office/word/2016/wordml/cid" xmlns:w16="http://schemas.microsoft.com/office/word/2018/wordml" xmlns:w16se="http://schemas.microsoft.com/office/word/2015/wordml/symex" xmlns:wpg="http://schemas.microsoft.com/office/word/2010/wordprocessingGroup" xmlns:wpi="http://schemas.microsoft.com/office/word/2010/wordprocessingInk" xmlns:wne="http://schemas.microsoft.com/office/word/2006/wordml" xmlns:wps="http://schemas.microsoft.com/office/word/2010/wordprocessingShape" mc:Ignorable="w14 w15 w16se w16cid w16 w16cex wp14">
+<w:document xmlns:wpc="http://schemas.microsoft.com/office/word/2010/wordprocessingCanvas" xmlns:mc="http://schemas.openxmlformats.org/markup-compatibility/2006" xmlns:o="urn:schemas-microsoft-com:office:office" xmlns:r="http://schemas.openxmlformats.org/officeDocument/2006/relationships" xmlns:m="http://schemas.openxmlformats.org/officeDocument/2006/math" xmlns:v="urn:schemas-microsoft-com:vml" xmlns:wp14="http://schemas.microsoft.com/office/word/2010/wordprocessingDrawing" xmlns:wp="http://schemas.openxmlformats.org/drawingml/2006/wordprocessingDrawing" xmlns:w10="urn:schemas-microsoft-com:office:word" xmlns:w="http://schemas.openxmlformats.org/wordprocessingml/2006/main" xmlns:w14="http://schemas.microsoft.com/office/word/2010/wordml" xmlns:w15="http://schemas.microsoft.com/office/word/2012/wordml" xmlns:wpg="http://schemas.microsoft.com/office/word/2010/wordprocessingGroup" xmlns:wpi="http://schemas.microsoft.com/office/word/2010/wordprocessingInk" xmlns:wne="http://schemas.microsoft.com/office/word/2006/wordml" xmlns:wps="http://schemas.microsoft.com/office/word/2010/wordprocessingShape" mc:Ignorable="w14 w15 wp14">
   <w:body>
     <w:p>
       <w:pPr>
@@ -1703,6 +1703,7 @@
       <w:r>
         <w:rPr>
           <w:noProof/>
+          <w:lang w:eastAsia="id-ID"/>
         </w:rPr>
         <w:lastRenderedPageBreak/>
         <w:drawing>
@@ -1758,19 +1759,18 @@
           <w:szCs w:val="24"/>
           <w:lang w:val="en-US"/>
         </w:rPr>
-        <w:t xml:space="preserve">11). </w:t>
-      </w:r>
-      <w:proofErr w:type="spellStart"/>
-      <w:r>
+        <w:t>11). Untuk instalasi(membuat proyek) laravel dengan cara mengetik “composer create-project –prefer-dist laravel/laravel tiketpenerbangan ‘7.25’” untuk membuat aplikasi laravel versi 7.25 dengan nama aplikasi tiketpenerbangan.</w:t>
+      </w:r>
+    </w:p>
+    <w:p>
+      <w:pPr>
         <w:rPr>
           <w:rFonts w:ascii="Calisto MT" w:hAnsi="Calisto MT"/>
           <w:sz w:val="24"/>
           <w:szCs w:val="24"/>
           <w:lang w:val="en-US"/>
         </w:rPr>
-        <w:t>Untuk</w:t>
-      </w:r>
-      <w:proofErr w:type="spellEnd"/>
+      </w:pPr>
       <w:r>
         <w:rPr>
           <w:rFonts w:ascii="Calisto MT" w:hAnsi="Calisto MT"/>
@@ -1778,728 +1778,7 @@
           <w:szCs w:val="24"/>
           <w:lang w:val="en-US"/>
         </w:rPr>
-        <w:t xml:space="preserve"> </w:t>
-      </w:r>
-      <w:proofErr w:type="spellStart"/>
-      <w:proofErr w:type="gramStart"/>
-      <w:r>
-        <w:rPr>
-          <w:rFonts w:ascii="Calisto MT" w:hAnsi="Calisto MT"/>
-          <w:sz w:val="24"/>
-          <w:szCs w:val="24"/>
-          <w:lang w:val="en-US"/>
-        </w:rPr>
-        <w:t>instalasi</w:t>
-      </w:r>
-      <w:proofErr w:type="spellEnd"/>
-      <w:r>
-        <w:rPr>
-          <w:rFonts w:ascii="Calisto MT" w:hAnsi="Calisto MT"/>
-          <w:sz w:val="24"/>
-          <w:szCs w:val="24"/>
-          <w:lang w:val="en-US"/>
-        </w:rPr>
-        <w:t>(</w:t>
-      </w:r>
-      <w:proofErr w:type="spellStart"/>
-      <w:proofErr w:type="gramEnd"/>
-      <w:r>
-        <w:rPr>
-          <w:rFonts w:ascii="Calisto MT" w:hAnsi="Calisto MT"/>
-          <w:sz w:val="24"/>
-          <w:szCs w:val="24"/>
-          <w:lang w:val="en-US"/>
-        </w:rPr>
-        <w:t>membuat</w:t>
-      </w:r>
-      <w:proofErr w:type="spellEnd"/>
-      <w:r>
-        <w:rPr>
-          <w:rFonts w:ascii="Calisto MT" w:hAnsi="Calisto MT"/>
-          <w:sz w:val="24"/>
-          <w:szCs w:val="24"/>
-          <w:lang w:val="en-US"/>
-        </w:rPr>
-        <w:t xml:space="preserve"> </w:t>
-      </w:r>
-      <w:proofErr w:type="spellStart"/>
-      <w:r>
-        <w:rPr>
-          <w:rFonts w:ascii="Calisto MT" w:hAnsi="Calisto MT"/>
-          <w:sz w:val="24"/>
-          <w:szCs w:val="24"/>
-          <w:lang w:val="en-US"/>
-        </w:rPr>
-        <w:t>proyek</w:t>
-      </w:r>
-      <w:proofErr w:type="spellEnd"/>
-      <w:r>
-        <w:rPr>
-          <w:rFonts w:ascii="Calisto MT" w:hAnsi="Calisto MT"/>
-          <w:sz w:val="24"/>
-          <w:szCs w:val="24"/>
-          <w:lang w:val="en-US"/>
-        </w:rPr>
-        <w:t xml:space="preserve">) </w:t>
-      </w:r>
-      <w:proofErr w:type="spellStart"/>
-      <w:r>
-        <w:rPr>
-          <w:rFonts w:ascii="Calisto MT" w:hAnsi="Calisto MT"/>
-          <w:sz w:val="24"/>
-          <w:szCs w:val="24"/>
-          <w:lang w:val="en-US"/>
-        </w:rPr>
-        <w:t>laravel</w:t>
-      </w:r>
-      <w:proofErr w:type="spellEnd"/>
-      <w:r>
-        <w:rPr>
-          <w:rFonts w:ascii="Calisto MT" w:hAnsi="Calisto MT"/>
-          <w:sz w:val="24"/>
-          <w:szCs w:val="24"/>
-          <w:lang w:val="en-US"/>
-        </w:rPr>
-        <w:t xml:space="preserve"> </w:t>
-      </w:r>
-      <w:proofErr w:type="spellStart"/>
-      <w:r>
-        <w:rPr>
-          <w:rFonts w:ascii="Calisto MT" w:hAnsi="Calisto MT"/>
-          <w:sz w:val="24"/>
-          <w:szCs w:val="24"/>
-          <w:lang w:val="en-US"/>
-        </w:rPr>
-        <w:t>dengan</w:t>
-      </w:r>
-      <w:proofErr w:type="spellEnd"/>
-      <w:r>
-        <w:rPr>
-          <w:rFonts w:ascii="Calisto MT" w:hAnsi="Calisto MT"/>
-          <w:sz w:val="24"/>
-          <w:szCs w:val="24"/>
-          <w:lang w:val="en-US"/>
-        </w:rPr>
-        <w:t xml:space="preserve"> </w:t>
-      </w:r>
-      <w:proofErr w:type="spellStart"/>
-      <w:r>
-        <w:rPr>
-          <w:rFonts w:ascii="Calisto MT" w:hAnsi="Calisto MT"/>
-          <w:sz w:val="24"/>
-          <w:szCs w:val="24"/>
-          <w:lang w:val="en-US"/>
-        </w:rPr>
-        <w:t>cara</w:t>
-      </w:r>
-      <w:proofErr w:type="spellEnd"/>
-      <w:r>
-        <w:rPr>
-          <w:rFonts w:ascii="Calisto MT" w:hAnsi="Calisto MT"/>
-          <w:sz w:val="24"/>
-          <w:szCs w:val="24"/>
-          <w:lang w:val="en-US"/>
-        </w:rPr>
-        <w:t xml:space="preserve"> </w:t>
-      </w:r>
-      <w:proofErr w:type="spellStart"/>
-      <w:r>
-        <w:rPr>
-          <w:rFonts w:ascii="Calisto MT" w:hAnsi="Calisto MT"/>
-          <w:sz w:val="24"/>
-          <w:szCs w:val="24"/>
-          <w:lang w:val="en-US"/>
-        </w:rPr>
-        <w:t>mengetik</w:t>
-      </w:r>
-      <w:proofErr w:type="spellEnd"/>
-      <w:r>
-        <w:rPr>
-          <w:rFonts w:ascii="Calisto MT" w:hAnsi="Calisto MT"/>
-          <w:sz w:val="24"/>
-          <w:szCs w:val="24"/>
-          <w:lang w:val="en-US"/>
-        </w:rPr>
-        <w:t xml:space="preserve"> “composer create-project –prefer-</w:t>
-      </w:r>
-      <w:proofErr w:type="spellStart"/>
-      <w:r>
-        <w:rPr>
-          <w:rFonts w:ascii="Calisto MT" w:hAnsi="Calisto MT"/>
-          <w:sz w:val="24"/>
-          <w:szCs w:val="24"/>
-          <w:lang w:val="en-US"/>
-        </w:rPr>
-        <w:t>dist</w:t>
-      </w:r>
-      <w:proofErr w:type="spellEnd"/>
-      <w:r>
-        <w:rPr>
-          <w:rFonts w:ascii="Calisto MT" w:hAnsi="Calisto MT"/>
-          <w:sz w:val="24"/>
-          <w:szCs w:val="24"/>
-          <w:lang w:val="en-US"/>
-        </w:rPr>
-        <w:t xml:space="preserve"> </w:t>
-      </w:r>
-      <w:proofErr w:type="spellStart"/>
-      <w:r>
-        <w:rPr>
-          <w:rFonts w:ascii="Calisto MT" w:hAnsi="Calisto MT"/>
-          <w:sz w:val="24"/>
-          <w:szCs w:val="24"/>
-          <w:lang w:val="en-US"/>
-        </w:rPr>
-        <w:t>laravel</w:t>
-      </w:r>
-      <w:proofErr w:type="spellEnd"/>
-      <w:r>
-        <w:rPr>
-          <w:rFonts w:ascii="Calisto MT" w:hAnsi="Calisto MT"/>
-          <w:sz w:val="24"/>
-          <w:szCs w:val="24"/>
-          <w:lang w:val="en-US"/>
-        </w:rPr>
-        <w:t>/</w:t>
-      </w:r>
-      <w:proofErr w:type="spellStart"/>
-      <w:r>
-        <w:rPr>
-          <w:rFonts w:ascii="Calisto MT" w:hAnsi="Calisto MT"/>
-          <w:sz w:val="24"/>
-          <w:szCs w:val="24"/>
-          <w:lang w:val="en-US"/>
-        </w:rPr>
-        <w:t>laravel</w:t>
-      </w:r>
-      <w:proofErr w:type="spellEnd"/>
-      <w:r>
-        <w:rPr>
-          <w:rFonts w:ascii="Calisto MT" w:hAnsi="Calisto MT"/>
-          <w:sz w:val="24"/>
-          <w:szCs w:val="24"/>
-          <w:lang w:val="en-US"/>
-        </w:rPr>
-        <w:t xml:space="preserve"> </w:t>
-      </w:r>
-      <w:proofErr w:type="spellStart"/>
-      <w:r>
-        <w:rPr>
-          <w:rFonts w:ascii="Calisto MT" w:hAnsi="Calisto MT"/>
-          <w:sz w:val="24"/>
-          <w:szCs w:val="24"/>
-          <w:lang w:val="en-US"/>
-        </w:rPr>
-        <w:t>tiketpenerbangan</w:t>
-      </w:r>
-      <w:proofErr w:type="spellEnd"/>
-      <w:r>
-        <w:rPr>
-          <w:rFonts w:ascii="Calisto MT" w:hAnsi="Calisto MT"/>
-          <w:sz w:val="24"/>
-          <w:szCs w:val="24"/>
-          <w:lang w:val="en-US"/>
-        </w:rPr>
-        <w:t xml:space="preserve"> ‘7.25’” </w:t>
-      </w:r>
-      <w:proofErr w:type="spellStart"/>
-      <w:r>
-        <w:rPr>
-          <w:rFonts w:ascii="Calisto MT" w:hAnsi="Calisto MT"/>
-          <w:sz w:val="24"/>
-          <w:szCs w:val="24"/>
-          <w:lang w:val="en-US"/>
-        </w:rPr>
-        <w:t>untuk</w:t>
-      </w:r>
-      <w:proofErr w:type="spellEnd"/>
-      <w:r>
-        <w:rPr>
-          <w:rFonts w:ascii="Calisto MT" w:hAnsi="Calisto MT"/>
-          <w:sz w:val="24"/>
-          <w:szCs w:val="24"/>
-          <w:lang w:val="en-US"/>
-        </w:rPr>
-        <w:t xml:space="preserve"> </w:t>
-      </w:r>
-      <w:proofErr w:type="spellStart"/>
-      <w:r>
-        <w:rPr>
-          <w:rFonts w:ascii="Calisto MT" w:hAnsi="Calisto MT"/>
-          <w:sz w:val="24"/>
-          <w:szCs w:val="24"/>
-          <w:lang w:val="en-US"/>
-        </w:rPr>
-        <w:t>membuat</w:t>
-      </w:r>
-      <w:proofErr w:type="spellEnd"/>
-      <w:r>
-        <w:rPr>
-          <w:rFonts w:ascii="Calisto MT" w:hAnsi="Calisto MT"/>
-          <w:sz w:val="24"/>
-          <w:szCs w:val="24"/>
-          <w:lang w:val="en-US"/>
-        </w:rPr>
-        <w:t xml:space="preserve"> </w:t>
-      </w:r>
-      <w:proofErr w:type="spellStart"/>
-      <w:r>
-        <w:rPr>
-          <w:rFonts w:ascii="Calisto MT" w:hAnsi="Calisto MT"/>
-          <w:sz w:val="24"/>
-          <w:szCs w:val="24"/>
-          <w:lang w:val="en-US"/>
-        </w:rPr>
-        <w:t>aplikasi</w:t>
-      </w:r>
-      <w:proofErr w:type="spellEnd"/>
-      <w:r>
-        <w:rPr>
-          <w:rFonts w:ascii="Calisto MT" w:hAnsi="Calisto MT"/>
-          <w:sz w:val="24"/>
-          <w:szCs w:val="24"/>
-          <w:lang w:val="en-US"/>
-        </w:rPr>
-        <w:t xml:space="preserve"> </w:t>
-      </w:r>
-      <w:proofErr w:type="spellStart"/>
-      <w:r>
-        <w:rPr>
-          <w:rFonts w:ascii="Calisto MT" w:hAnsi="Calisto MT"/>
-          <w:sz w:val="24"/>
-          <w:szCs w:val="24"/>
-          <w:lang w:val="en-US"/>
-        </w:rPr>
-        <w:t>laravel</w:t>
-      </w:r>
-      <w:proofErr w:type="spellEnd"/>
-      <w:r>
-        <w:rPr>
-          <w:rFonts w:ascii="Calisto MT" w:hAnsi="Calisto MT"/>
-          <w:sz w:val="24"/>
-          <w:szCs w:val="24"/>
-          <w:lang w:val="en-US"/>
-        </w:rPr>
-        <w:t xml:space="preserve"> </w:t>
-      </w:r>
-      <w:proofErr w:type="spellStart"/>
-      <w:r>
-        <w:rPr>
-          <w:rFonts w:ascii="Calisto MT" w:hAnsi="Calisto MT"/>
-          <w:sz w:val="24"/>
-          <w:szCs w:val="24"/>
-          <w:lang w:val="en-US"/>
-        </w:rPr>
-        <w:t>versi</w:t>
-      </w:r>
-      <w:proofErr w:type="spellEnd"/>
-      <w:r>
-        <w:rPr>
-          <w:rFonts w:ascii="Calisto MT" w:hAnsi="Calisto MT"/>
-          <w:sz w:val="24"/>
-          <w:szCs w:val="24"/>
-          <w:lang w:val="en-US"/>
-        </w:rPr>
-        <w:t xml:space="preserve"> 7.25 </w:t>
-      </w:r>
-      <w:proofErr w:type="spellStart"/>
-      <w:r>
-        <w:rPr>
-          <w:rFonts w:ascii="Calisto MT" w:hAnsi="Calisto MT"/>
-          <w:sz w:val="24"/>
-          <w:szCs w:val="24"/>
-          <w:lang w:val="en-US"/>
-        </w:rPr>
-        <w:t>dengan</w:t>
-      </w:r>
-      <w:proofErr w:type="spellEnd"/>
-      <w:r>
-        <w:rPr>
-          <w:rFonts w:ascii="Calisto MT" w:hAnsi="Calisto MT"/>
-          <w:sz w:val="24"/>
-          <w:szCs w:val="24"/>
-          <w:lang w:val="en-US"/>
-        </w:rPr>
-        <w:t xml:space="preserve"> </w:t>
-      </w:r>
-      <w:proofErr w:type="spellStart"/>
-      <w:r>
-        <w:rPr>
-          <w:rFonts w:ascii="Calisto MT" w:hAnsi="Calisto MT"/>
-          <w:sz w:val="24"/>
-          <w:szCs w:val="24"/>
-          <w:lang w:val="en-US"/>
-        </w:rPr>
-        <w:t>nama</w:t>
-      </w:r>
-      <w:proofErr w:type="spellEnd"/>
-      <w:r>
-        <w:rPr>
-          <w:rFonts w:ascii="Calisto MT" w:hAnsi="Calisto MT"/>
-          <w:sz w:val="24"/>
-          <w:szCs w:val="24"/>
-          <w:lang w:val="en-US"/>
-        </w:rPr>
-        <w:t xml:space="preserve"> </w:t>
-      </w:r>
-      <w:proofErr w:type="spellStart"/>
-      <w:r>
-        <w:rPr>
-          <w:rFonts w:ascii="Calisto MT" w:hAnsi="Calisto MT"/>
-          <w:sz w:val="24"/>
-          <w:szCs w:val="24"/>
-          <w:lang w:val="en-US"/>
-        </w:rPr>
-        <w:t>aplikasi</w:t>
-      </w:r>
-      <w:proofErr w:type="spellEnd"/>
-      <w:r>
-        <w:rPr>
-          <w:rFonts w:ascii="Calisto MT" w:hAnsi="Calisto MT"/>
-          <w:sz w:val="24"/>
-          <w:szCs w:val="24"/>
-          <w:lang w:val="en-US"/>
-        </w:rPr>
-        <w:t xml:space="preserve"> </w:t>
-      </w:r>
-      <w:proofErr w:type="spellStart"/>
-      <w:r>
-        <w:rPr>
-          <w:rFonts w:ascii="Calisto MT" w:hAnsi="Calisto MT"/>
-          <w:sz w:val="24"/>
-          <w:szCs w:val="24"/>
-          <w:lang w:val="en-US"/>
-        </w:rPr>
-        <w:t>tiketpenerbangan</w:t>
-      </w:r>
-      <w:proofErr w:type="spellEnd"/>
-      <w:r>
-        <w:rPr>
-          <w:rFonts w:ascii="Calisto MT" w:hAnsi="Calisto MT"/>
-          <w:sz w:val="24"/>
-          <w:szCs w:val="24"/>
-          <w:lang w:val="en-US"/>
-        </w:rPr>
-        <w:t>.</w:t>
-      </w:r>
-    </w:p>
-    <w:p>
-      <w:pPr>
-        <w:rPr>
-          <w:rFonts w:ascii="Calisto MT" w:hAnsi="Calisto MT"/>
-          <w:sz w:val="24"/>
-          <w:szCs w:val="24"/>
-          <w:lang w:val="en-US"/>
-        </w:rPr>
-      </w:pPr>
-      <w:r>
-        <w:rPr>
-          <w:rFonts w:ascii="Calisto MT" w:hAnsi="Calisto MT"/>
-          <w:sz w:val="24"/>
-          <w:szCs w:val="24"/>
-          <w:lang w:val="en-US"/>
-        </w:rPr>
-        <w:t>*</w:t>
-      </w:r>
-      <w:proofErr w:type="spellStart"/>
-      <w:r>
-        <w:rPr>
-          <w:rFonts w:ascii="Calisto MT" w:hAnsi="Calisto MT"/>
-          <w:sz w:val="24"/>
-          <w:szCs w:val="24"/>
-          <w:lang w:val="en-US"/>
-        </w:rPr>
-        <w:t>untuk</w:t>
-      </w:r>
-      <w:proofErr w:type="spellEnd"/>
-      <w:r>
-        <w:rPr>
-          <w:rFonts w:ascii="Calisto MT" w:hAnsi="Calisto MT"/>
-          <w:sz w:val="24"/>
-          <w:szCs w:val="24"/>
-          <w:lang w:val="en-US"/>
-        </w:rPr>
-        <w:t xml:space="preserve"> </w:t>
-      </w:r>
-      <w:proofErr w:type="spellStart"/>
-      <w:r>
-        <w:rPr>
-          <w:rFonts w:ascii="Calisto MT" w:hAnsi="Calisto MT"/>
-          <w:sz w:val="24"/>
-          <w:szCs w:val="24"/>
-          <w:lang w:val="en-US"/>
-        </w:rPr>
-        <w:t>tempat</w:t>
-      </w:r>
-      <w:proofErr w:type="spellEnd"/>
-      <w:r>
-        <w:rPr>
-          <w:rFonts w:ascii="Calisto MT" w:hAnsi="Calisto MT"/>
-          <w:sz w:val="24"/>
-          <w:szCs w:val="24"/>
-          <w:lang w:val="en-US"/>
-        </w:rPr>
-        <w:t xml:space="preserve"> </w:t>
-      </w:r>
-      <w:proofErr w:type="spellStart"/>
-      <w:r>
-        <w:rPr>
-          <w:rFonts w:ascii="Calisto MT" w:hAnsi="Calisto MT"/>
-          <w:sz w:val="24"/>
-          <w:szCs w:val="24"/>
-          <w:lang w:val="en-US"/>
-        </w:rPr>
-        <w:t>bisa</w:t>
-      </w:r>
-      <w:proofErr w:type="spellEnd"/>
-      <w:r>
-        <w:rPr>
-          <w:rFonts w:ascii="Calisto MT" w:hAnsi="Calisto MT"/>
-          <w:sz w:val="24"/>
-          <w:szCs w:val="24"/>
-          <w:lang w:val="en-US"/>
-        </w:rPr>
-        <w:t xml:space="preserve"> </w:t>
-      </w:r>
-      <w:proofErr w:type="spellStart"/>
-      <w:r>
-        <w:rPr>
-          <w:rFonts w:ascii="Calisto MT" w:hAnsi="Calisto MT"/>
-          <w:sz w:val="24"/>
-          <w:szCs w:val="24"/>
-          <w:lang w:val="en-US"/>
-        </w:rPr>
-        <w:t>dimana</w:t>
-      </w:r>
-      <w:proofErr w:type="spellEnd"/>
-      <w:r>
-        <w:rPr>
-          <w:rFonts w:ascii="Calisto MT" w:hAnsi="Calisto MT"/>
-          <w:sz w:val="24"/>
-          <w:szCs w:val="24"/>
-          <w:lang w:val="en-US"/>
-        </w:rPr>
-        <w:t xml:space="preserve"> </w:t>
-      </w:r>
-      <w:proofErr w:type="spellStart"/>
-      <w:r>
-        <w:rPr>
-          <w:rFonts w:ascii="Calisto MT" w:hAnsi="Calisto MT"/>
-          <w:sz w:val="24"/>
-          <w:szCs w:val="24"/>
-          <w:lang w:val="en-US"/>
-        </w:rPr>
-        <w:t>saja</w:t>
-      </w:r>
-      <w:proofErr w:type="spellEnd"/>
-      <w:r>
-        <w:rPr>
-          <w:rFonts w:ascii="Calisto MT" w:hAnsi="Calisto MT"/>
-          <w:sz w:val="24"/>
-          <w:szCs w:val="24"/>
-          <w:lang w:val="en-US"/>
-        </w:rPr>
-        <w:t xml:space="preserve">, </w:t>
-      </w:r>
-      <w:proofErr w:type="spellStart"/>
-      <w:r>
-        <w:rPr>
-          <w:rFonts w:ascii="Calisto MT" w:hAnsi="Calisto MT"/>
-          <w:sz w:val="24"/>
-          <w:szCs w:val="24"/>
-          <w:lang w:val="en-US"/>
-        </w:rPr>
-        <w:t>untuk</w:t>
-      </w:r>
-      <w:proofErr w:type="spellEnd"/>
-      <w:r>
-        <w:rPr>
-          <w:rFonts w:ascii="Calisto MT" w:hAnsi="Calisto MT"/>
-          <w:sz w:val="24"/>
-          <w:szCs w:val="24"/>
-          <w:lang w:val="en-US"/>
-        </w:rPr>
-        <w:t xml:space="preserve"> </w:t>
-      </w:r>
-      <w:proofErr w:type="spellStart"/>
-      <w:r>
-        <w:rPr>
-          <w:rFonts w:ascii="Calisto MT" w:hAnsi="Calisto MT"/>
-          <w:sz w:val="24"/>
-          <w:szCs w:val="24"/>
-          <w:lang w:val="en-US"/>
-        </w:rPr>
-        <w:t>lebih</w:t>
-      </w:r>
-      <w:proofErr w:type="spellEnd"/>
-      <w:r>
-        <w:rPr>
-          <w:rFonts w:ascii="Calisto MT" w:hAnsi="Calisto MT"/>
-          <w:sz w:val="24"/>
-          <w:szCs w:val="24"/>
-          <w:lang w:val="en-US"/>
-        </w:rPr>
-        <w:t xml:space="preserve"> </w:t>
-      </w:r>
-      <w:proofErr w:type="spellStart"/>
-      <w:r>
-        <w:rPr>
-          <w:rFonts w:ascii="Calisto MT" w:hAnsi="Calisto MT"/>
-          <w:sz w:val="24"/>
-          <w:szCs w:val="24"/>
-          <w:lang w:val="en-US"/>
-        </w:rPr>
-        <w:t>baik</w:t>
-      </w:r>
-      <w:proofErr w:type="spellEnd"/>
-      <w:r>
-        <w:rPr>
-          <w:rFonts w:ascii="Calisto MT" w:hAnsi="Calisto MT"/>
-          <w:sz w:val="24"/>
-          <w:szCs w:val="24"/>
-          <w:lang w:val="en-US"/>
-        </w:rPr>
-        <w:t xml:space="preserve"> </w:t>
-      </w:r>
-      <w:proofErr w:type="spellStart"/>
-      <w:r>
-        <w:rPr>
-          <w:rFonts w:ascii="Calisto MT" w:hAnsi="Calisto MT"/>
-          <w:sz w:val="24"/>
-          <w:szCs w:val="24"/>
-          <w:lang w:val="en-US"/>
-        </w:rPr>
-        <w:t>letakkan</w:t>
-      </w:r>
-      <w:proofErr w:type="spellEnd"/>
-      <w:r>
-        <w:rPr>
-          <w:rFonts w:ascii="Calisto MT" w:hAnsi="Calisto MT"/>
-          <w:sz w:val="24"/>
-          <w:szCs w:val="24"/>
-          <w:lang w:val="en-US"/>
-        </w:rPr>
-        <w:t xml:space="preserve"> project </w:t>
-      </w:r>
-      <w:proofErr w:type="spellStart"/>
-      <w:r>
-        <w:rPr>
-          <w:rFonts w:ascii="Calisto MT" w:hAnsi="Calisto MT"/>
-          <w:sz w:val="24"/>
-          <w:szCs w:val="24"/>
-          <w:lang w:val="en-US"/>
-        </w:rPr>
-        <w:t>laravel</w:t>
-      </w:r>
-      <w:proofErr w:type="spellEnd"/>
-      <w:r>
-        <w:rPr>
-          <w:rFonts w:ascii="Calisto MT" w:hAnsi="Calisto MT"/>
-          <w:sz w:val="24"/>
-          <w:szCs w:val="24"/>
-          <w:lang w:val="en-US"/>
-        </w:rPr>
-        <w:t xml:space="preserve"> di </w:t>
-      </w:r>
-      <w:proofErr w:type="spellStart"/>
-      <w:r>
-        <w:rPr>
-          <w:rFonts w:ascii="Calisto MT" w:hAnsi="Calisto MT"/>
-          <w:sz w:val="24"/>
-          <w:szCs w:val="24"/>
-          <w:lang w:val="en-US"/>
-        </w:rPr>
-        <w:t>htdocs</w:t>
-      </w:r>
-      <w:proofErr w:type="spellEnd"/>
-      <w:r>
-        <w:rPr>
-          <w:rFonts w:ascii="Calisto MT" w:hAnsi="Calisto MT"/>
-          <w:sz w:val="24"/>
-          <w:szCs w:val="24"/>
-          <w:lang w:val="en-US"/>
-        </w:rPr>
-        <w:t xml:space="preserve"> </w:t>
-      </w:r>
-      <w:proofErr w:type="spellStart"/>
-      <w:r>
-        <w:rPr>
-          <w:rFonts w:ascii="Calisto MT" w:hAnsi="Calisto MT"/>
-          <w:sz w:val="24"/>
-          <w:szCs w:val="24"/>
-          <w:lang w:val="en-US"/>
-        </w:rPr>
-        <w:t>untuk</w:t>
-      </w:r>
-      <w:proofErr w:type="spellEnd"/>
-      <w:r>
-        <w:rPr>
-          <w:rFonts w:ascii="Calisto MT" w:hAnsi="Calisto MT"/>
-          <w:sz w:val="24"/>
-          <w:szCs w:val="24"/>
-          <w:lang w:val="en-US"/>
-        </w:rPr>
-        <w:t xml:space="preserve"> </w:t>
-      </w:r>
-      <w:proofErr w:type="spellStart"/>
-      <w:r>
-        <w:rPr>
-          <w:rFonts w:ascii="Calisto MT" w:hAnsi="Calisto MT"/>
-          <w:sz w:val="24"/>
-          <w:szCs w:val="24"/>
-          <w:lang w:val="en-US"/>
-        </w:rPr>
-        <w:t>mempermudah</w:t>
-      </w:r>
-      <w:proofErr w:type="spellEnd"/>
-      <w:r>
-        <w:rPr>
-          <w:rFonts w:ascii="Calisto MT" w:hAnsi="Calisto MT"/>
-          <w:sz w:val="24"/>
-          <w:szCs w:val="24"/>
-          <w:lang w:val="en-US"/>
-        </w:rPr>
-        <w:t xml:space="preserve"> </w:t>
-      </w:r>
-      <w:proofErr w:type="spellStart"/>
-      <w:r>
-        <w:rPr>
-          <w:rFonts w:ascii="Calisto MT" w:hAnsi="Calisto MT"/>
-          <w:sz w:val="24"/>
-          <w:szCs w:val="24"/>
-          <w:lang w:val="en-US"/>
-        </w:rPr>
-        <w:t>dalam</w:t>
-      </w:r>
-      <w:proofErr w:type="spellEnd"/>
-      <w:r>
-        <w:rPr>
-          <w:rFonts w:ascii="Calisto MT" w:hAnsi="Calisto MT"/>
-          <w:sz w:val="24"/>
-          <w:szCs w:val="24"/>
-          <w:lang w:val="en-US"/>
-        </w:rPr>
-        <w:t xml:space="preserve"> </w:t>
-      </w:r>
-      <w:proofErr w:type="spellStart"/>
-      <w:r>
-        <w:rPr>
-          <w:rFonts w:ascii="Calisto MT" w:hAnsi="Calisto MT"/>
-          <w:sz w:val="24"/>
-          <w:szCs w:val="24"/>
-          <w:lang w:val="en-US"/>
-        </w:rPr>
-        <w:t>pengaksesan</w:t>
-      </w:r>
-      <w:proofErr w:type="spellEnd"/>
-      <w:r>
-        <w:rPr>
-          <w:rFonts w:ascii="Calisto MT" w:hAnsi="Calisto MT"/>
-          <w:sz w:val="24"/>
-          <w:szCs w:val="24"/>
-          <w:lang w:val="en-US"/>
-        </w:rPr>
-        <w:t>.</w:t>
+        <w:t>*untuk tempat bisa dimana saja, untuk lebih baik letakkan project laravel di htdocs untuk mempermudah dalam pengaksesan.</w:t>
       </w:r>
     </w:p>
     <w:p>
@@ -2584,207 +1863,7 @@
           <w:szCs w:val="24"/>
           <w:lang w:val="en-US"/>
         </w:rPr>
-        <w:t xml:space="preserve">12). </w:t>
-      </w:r>
-      <w:proofErr w:type="spellStart"/>
-      <w:r>
-        <w:rPr>
-          <w:rFonts w:ascii="Calisto MT" w:hAnsi="Calisto MT"/>
-          <w:sz w:val="24"/>
-          <w:szCs w:val="24"/>
-          <w:lang w:val="en-US"/>
-        </w:rPr>
-        <w:t>Untuk</w:t>
-      </w:r>
-      <w:proofErr w:type="spellEnd"/>
-      <w:r>
-        <w:rPr>
-          <w:rFonts w:ascii="Calisto MT" w:hAnsi="Calisto MT"/>
-          <w:sz w:val="24"/>
-          <w:szCs w:val="24"/>
-          <w:lang w:val="en-US"/>
-        </w:rPr>
-        <w:t xml:space="preserve"> </w:t>
-      </w:r>
-      <w:proofErr w:type="spellStart"/>
-      <w:r>
-        <w:rPr>
-          <w:rFonts w:ascii="Calisto MT" w:hAnsi="Calisto MT"/>
-          <w:sz w:val="24"/>
-          <w:szCs w:val="24"/>
-          <w:lang w:val="en-US"/>
-        </w:rPr>
-        <w:t>mengecek</w:t>
-      </w:r>
-      <w:proofErr w:type="spellEnd"/>
-      <w:r>
-        <w:rPr>
-          <w:rFonts w:ascii="Calisto MT" w:hAnsi="Calisto MT"/>
-          <w:sz w:val="24"/>
-          <w:szCs w:val="24"/>
-          <w:lang w:val="en-US"/>
-        </w:rPr>
-        <w:t xml:space="preserve"> </w:t>
-      </w:r>
-      <w:proofErr w:type="spellStart"/>
-      <w:r>
-        <w:rPr>
-          <w:rFonts w:ascii="Calisto MT" w:hAnsi="Calisto MT"/>
-          <w:sz w:val="24"/>
-          <w:szCs w:val="24"/>
-          <w:lang w:val="en-US"/>
-        </w:rPr>
-        <w:t>aplikasi</w:t>
-      </w:r>
-      <w:proofErr w:type="spellEnd"/>
-      <w:r>
-        <w:rPr>
-          <w:rFonts w:ascii="Calisto MT" w:hAnsi="Calisto MT"/>
-          <w:sz w:val="24"/>
-          <w:szCs w:val="24"/>
-          <w:lang w:val="en-US"/>
-        </w:rPr>
-        <w:t xml:space="preserve"> yang </w:t>
-      </w:r>
-      <w:proofErr w:type="spellStart"/>
-      <w:r>
-        <w:rPr>
-          <w:rFonts w:ascii="Calisto MT" w:hAnsi="Calisto MT"/>
-          <w:sz w:val="24"/>
-          <w:szCs w:val="24"/>
-          <w:lang w:val="en-US"/>
-        </w:rPr>
-        <w:t>kita</w:t>
-      </w:r>
-      <w:proofErr w:type="spellEnd"/>
-      <w:r>
-        <w:rPr>
-          <w:rFonts w:ascii="Calisto MT" w:hAnsi="Calisto MT"/>
-          <w:sz w:val="24"/>
-          <w:szCs w:val="24"/>
-          <w:lang w:val="en-US"/>
-        </w:rPr>
-        <w:t xml:space="preserve"> </w:t>
-      </w:r>
-      <w:proofErr w:type="spellStart"/>
-      <w:r>
-        <w:rPr>
-          <w:rFonts w:ascii="Calisto MT" w:hAnsi="Calisto MT"/>
-          <w:sz w:val="24"/>
-          <w:szCs w:val="24"/>
-          <w:lang w:val="en-US"/>
-        </w:rPr>
-        <w:t>buat</w:t>
-      </w:r>
-      <w:proofErr w:type="spellEnd"/>
-      <w:r>
-        <w:rPr>
-          <w:rFonts w:ascii="Calisto MT" w:hAnsi="Calisto MT"/>
-          <w:sz w:val="24"/>
-          <w:szCs w:val="24"/>
-          <w:lang w:val="en-US"/>
-        </w:rPr>
-        <w:t xml:space="preserve"> </w:t>
-      </w:r>
-      <w:proofErr w:type="spellStart"/>
-      <w:r>
-        <w:rPr>
-          <w:rFonts w:ascii="Calisto MT" w:hAnsi="Calisto MT"/>
-          <w:sz w:val="24"/>
-          <w:szCs w:val="24"/>
-          <w:lang w:val="en-US"/>
-        </w:rPr>
-        <w:t>kita</w:t>
-      </w:r>
-      <w:proofErr w:type="spellEnd"/>
-      <w:r>
-        <w:rPr>
-          <w:rFonts w:ascii="Calisto MT" w:hAnsi="Calisto MT"/>
-          <w:sz w:val="24"/>
-          <w:szCs w:val="24"/>
-          <w:lang w:val="en-US"/>
-        </w:rPr>
-        <w:t xml:space="preserve"> </w:t>
-      </w:r>
-      <w:proofErr w:type="spellStart"/>
-      <w:r>
-        <w:rPr>
-          <w:rFonts w:ascii="Calisto MT" w:hAnsi="Calisto MT"/>
-          <w:sz w:val="24"/>
-          <w:szCs w:val="24"/>
-          <w:lang w:val="en-US"/>
-        </w:rPr>
-        <w:t>bisa</w:t>
-      </w:r>
-      <w:proofErr w:type="spellEnd"/>
-      <w:r>
-        <w:rPr>
-          <w:rFonts w:ascii="Calisto MT" w:hAnsi="Calisto MT"/>
-          <w:sz w:val="24"/>
-          <w:szCs w:val="24"/>
-          <w:lang w:val="en-US"/>
-        </w:rPr>
-        <w:t xml:space="preserve"> </w:t>
-      </w:r>
-      <w:proofErr w:type="spellStart"/>
-      <w:r>
-        <w:rPr>
-          <w:rFonts w:ascii="Calisto MT" w:hAnsi="Calisto MT"/>
-          <w:sz w:val="24"/>
-          <w:szCs w:val="24"/>
-          <w:lang w:val="en-US"/>
-        </w:rPr>
-        <w:t>memakai</w:t>
-      </w:r>
-      <w:proofErr w:type="spellEnd"/>
-      <w:r>
-        <w:rPr>
-          <w:rFonts w:ascii="Calisto MT" w:hAnsi="Calisto MT"/>
-          <w:sz w:val="24"/>
-          <w:szCs w:val="24"/>
-          <w:lang w:val="en-US"/>
-        </w:rPr>
-        <w:t xml:space="preserve"> 2 </w:t>
-      </w:r>
-      <w:proofErr w:type="spellStart"/>
-      <w:r>
-        <w:rPr>
-          <w:rFonts w:ascii="Calisto MT" w:hAnsi="Calisto MT"/>
-          <w:sz w:val="24"/>
-          <w:szCs w:val="24"/>
-          <w:lang w:val="en-US"/>
-        </w:rPr>
-        <w:t>cara</w:t>
-      </w:r>
-      <w:proofErr w:type="spellEnd"/>
-      <w:r>
-        <w:rPr>
-          <w:rFonts w:ascii="Calisto MT" w:hAnsi="Calisto MT"/>
-          <w:sz w:val="24"/>
-          <w:szCs w:val="24"/>
-          <w:lang w:val="en-US"/>
-        </w:rPr>
-        <w:t xml:space="preserve"> </w:t>
-      </w:r>
-      <w:proofErr w:type="spellStart"/>
-      <w:r>
-        <w:rPr>
-          <w:rFonts w:ascii="Calisto MT" w:hAnsi="Calisto MT"/>
-          <w:sz w:val="24"/>
-          <w:szCs w:val="24"/>
-          <w:lang w:val="en-US"/>
-        </w:rPr>
-        <w:t>yaitu</w:t>
-      </w:r>
-      <w:proofErr w:type="spellEnd"/>
-      <w:r>
-        <w:rPr>
-          <w:rFonts w:ascii="Calisto MT" w:hAnsi="Calisto MT"/>
-          <w:sz w:val="24"/>
-          <w:szCs w:val="24"/>
-          <w:lang w:val="en-US"/>
-        </w:rPr>
-        <w:t>:</w:t>
+        <w:t>12). Untuk mengecek aplikasi yang kita buat kita bisa memakai 2 cara yaitu:</w:t>
       </w:r>
     </w:p>
     <w:p>
@@ -2808,81 +1887,22 @@
           <w:szCs w:val="24"/>
           <w:lang w:val="en-US"/>
         </w:rPr>
-        <w:t xml:space="preserve">Php artisan serve, yang </w:t>
-      </w:r>
-      <w:proofErr w:type="spellStart"/>
-      <w:r>
+        <w:t>Php artisan serve, yang membuat server local laravel ke localhost:8000</w:t>
+      </w:r>
+    </w:p>
+    <w:p>
+      <w:pPr>
         <w:rPr>
           <w:rFonts w:ascii="Calisto MT" w:hAnsi="Calisto MT"/>
           <w:sz w:val="24"/>
           <w:szCs w:val="24"/>
           <w:lang w:val="en-US"/>
         </w:rPr>
-        <w:t>membuat</w:t>
-      </w:r>
-      <w:proofErr w:type="spellEnd"/>
-      <w:r>
-        <w:rPr>
-          <w:rFonts w:ascii="Calisto MT" w:hAnsi="Calisto MT"/>
-          <w:sz w:val="24"/>
-          <w:szCs w:val="24"/>
-          <w:lang w:val="en-US"/>
-        </w:rPr>
-        <w:t xml:space="preserve"> server local </w:t>
-      </w:r>
-      <w:proofErr w:type="spellStart"/>
-      <w:r>
-        <w:rPr>
-          <w:rFonts w:ascii="Calisto MT" w:hAnsi="Calisto MT"/>
-          <w:sz w:val="24"/>
-          <w:szCs w:val="24"/>
-          <w:lang w:val="en-US"/>
-        </w:rPr>
-        <w:t>laravel</w:t>
-      </w:r>
-      <w:proofErr w:type="spellEnd"/>
-      <w:r>
-        <w:rPr>
-          <w:rFonts w:ascii="Calisto MT" w:hAnsi="Calisto MT"/>
-          <w:sz w:val="24"/>
-          <w:szCs w:val="24"/>
-          <w:lang w:val="en-US"/>
-        </w:rPr>
-        <w:t xml:space="preserve"> </w:t>
-      </w:r>
-      <w:proofErr w:type="spellStart"/>
-      <w:r>
-        <w:rPr>
-          <w:rFonts w:ascii="Calisto MT" w:hAnsi="Calisto MT"/>
-          <w:sz w:val="24"/>
-          <w:szCs w:val="24"/>
-          <w:lang w:val="en-US"/>
-        </w:rPr>
-        <w:t>ke</w:t>
-      </w:r>
-      <w:proofErr w:type="spellEnd"/>
-      <w:r>
-        <w:rPr>
-          <w:rFonts w:ascii="Calisto MT" w:hAnsi="Calisto MT"/>
-          <w:sz w:val="24"/>
-          <w:szCs w:val="24"/>
-          <w:lang w:val="en-US"/>
-        </w:rPr>
-        <w:t xml:space="preserve"> localhost:8000</w:t>
-      </w:r>
-    </w:p>
-    <w:p>
-      <w:pPr>
-        <w:rPr>
-          <w:rFonts w:ascii="Calisto MT" w:hAnsi="Calisto MT"/>
-          <w:sz w:val="24"/>
-          <w:szCs w:val="24"/>
-          <w:lang w:val="en-US"/>
-        </w:rPr>
       </w:pPr>
       <w:r>
         <w:rPr>
           <w:noProof/>
+          <w:lang w:eastAsia="id-ID"/>
         </w:rPr>
         <w:lastRenderedPageBreak/>
         <w:drawing>
@@ -2936,7 +1956,6 @@
           <w:lang w:val="en-US"/>
         </w:rPr>
       </w:pPr>
-      <w:proofErr w:type="spellStart"/>
       <w:r>
         <w:rPr>
           <w:rFonts w:ascii="Calisto MT" w:hAnsi="Calisto MT"/>
@@ -2944,171 +1963,22 @@
           <w:szCs w:val="24"/>
           <w:lang w:val="en-US"/>
         </w:rPr>
-        <w:t>Dengan</w:t>
-      </w:r>
-      <w:proofErr w:type="spellEnd"/>
-      <w:r>
+        <w:t>Dengan mengakses localhost/nama_aplikasi/public secara langsung tanpa memakai perintah artisan</w:t>
+      </w:r>
+    </w:p>
+    <w:p>
+      <w:pPr>
         <w:rPr>
           <w:rFonts w:ascii="Calisto MT" w:hAnsi="Calisto MT"/>
           <w:sz w:val="24"/>
           <w:szCs w:val="24"/>
           <w:lang w:val="en-US"/>
         </w:rPr>
-        <w:t xml:space="preserve"> </w:t>
-      </w:r>
-      <w:proofErr w:type="spellStart"/>
-      <w:r>
-        <w:rPr>
-          <w:rFonts w:ascii="Calisto MT" w:hAnsi="Calisto MT"/>
-          <w:sz w:val="24"/>
-          <w:szCs w:val="24"/>
-          <w:lang w:val="en-US"/>
-        </w:rPr>
-        <w:t>mengakses</w:t>
-      </w:r>
-      <w:proofErr w:type="spellEnd"/>
-      <w:r>
-        <w:rPr>
-          <w:rFonts w:ascii="Calisto MT" w:hAnsi="Calisto MT"/>
-          <w:sz w:val="24"/>
-          <w:szCs w:val="24"/>
-          <w:lang w:val="en-US"/>
-        </w:rPr>
-        <w:t xml:space="preserve"> localhost/</w:t>
-      </w:r>
-      <w:proofErr w:type="spellStart"/>
-      <w:r>
-        <w:rPr>
-          <w:rFonts w:ascii="Calisto MT" w:hAnsi="Calisto MT"/>
-          <w:sz w:val="24"/>
-          <w:szCs w:val="24"/>
-          <w:lang w:val="en-US"/>
-        </w:rPr>
-        <w:t>nama_aplikasi</w:t>
-      </w:r>
-      <w:proofErr w:type="spellEnd"/>
-      <w:r>
-        <w:rPr>
-          <w:rFonts w:ascii="Calisto MT" w:hAnsi="Calisto MT"/>
-          <w:sz w:val="24"/>
-          <w:szCs w:val="24"/>
-          <w:lang w:val="en-US"/>
-        </w:rPr>
-        <w:t xml:space="preserve">/public </w:t>
-      </w:r>
-      <w:proofErr w:type="spellStart"/>
-      <w:r>
-        <w:rPr>
-          <w:rFonts w:ascii="Calisto MT" w:hAnsi="Calisto MT"/>
-          <w:sz w:val="24"/>
-          <w:szCs w:val="24"/>
-          <w:lang w:val="en-US"/>
-        </w:rPr>
-        <w:t>secara</w:t>
-      </w:r>
-      <w:proofErr w:type="spellEnd"/>
-      <w:r>
-        <w:rPr>
-          <w:rFonts w:ascii="Calisto MT" w:hAnsi="Calisto MT"/>
-          <w:sz w:val="24"/>
-          <w:szCs w:val="24"/>
-          <w:lang w:val="en-US"/>
-        </w:rPr>
-        <w:t xml:space="preserve"> </w:t>
-      </w:r>
-      <w:proofErr w:type="spellStart"/>
-      <w:r>
-        <w:rPr>
-          <w:rFonts w:ascii="Calisto MT" w:hAnsi="Calisto MT"/>
-          <w:sz w:val="24"/>
-          <w:szCs w:val="24"/>
-          <w:lang w:val="en-US"/>
-        </w:rPr>
-        <w:t>langsung</w:t>
-      </w:r>
-      <w:proofErr w:type="spellEnd"/>
-      <w:r>
-        <w:rPr>
-          <w:rFonts w:ascii="Calisto MT" w:hAnsi="Calisto MT"/>
-          <w:sz w:val="24"/>
-          <w:szCs w:val="24"/>
-          <w:lang w:val="en-US"/>
-        </w:rPr>
-        <w:t xml:space="preserve"> </w:t>
-      </w:r>
-      <w:proofErr w:type="spellStart"/>
-      <w:r>
-        <w:rPr>
-          <w:rFonts w:ascii="Calisto MT" w:hAnsi="Calisto MT"/>
-          <w:sz w:val="24"/>
-          <w:szCs w:val="24"/>
-          <w:lang w:val="en-US"/>
-        </w:rPr>
-        <w:t>tanpa</w:t>
-      </w:r>
-      <w:proofErr w:type="spellEnd"/>
-      <w:r>
-        <w:rPr>
-          <w:rFonts w:ascii="Calisto MT" w:hAnsi="Calisto MT"/>
-          <w:sz w:val="24"/>
-          <w:szCs w:val="24"/>
-          <w:lang w:val="en-US"/>
-        </w:rPr>
-        <w:t xml:space="preserve"> </w:t>
-      </w:r>
-      <w:proofErr w:type="spellStart"/>
-      <w:r>
-        <w:rPr>
-          <w:rFonts w:ascii="Calisto MT" w:hAnsi="Calisto MT"/>
-          <w:sz w:val="24"/>
-          <w:szCs w:val="24"/>
-          <w:lang w:val="en-US"/>
-        </w:rPr>
-        <w:t>memakai</w:t>
-      </w:r>
-      <w:proofErr w:type="spellEnd"/>
-      <w:r>
-        <w:rPr>
-          <w:rFonts w:ascii="Calisto MT" w:hAnsi="Calisto MT"/>
-          <w:sz w:val="24"/>
-          <w:szCs w:val="24"/>
-          <w:lang w:val="en-US"/>
-        </w:rPr>
-        <w:t xml:space="preserve"> </w:t>
-      </w:r>
-      <w:proofErr w:type="spellStart"/>
-      <w:r>
-        <w:rPr>
-          <w:rFonts w:ascii="Calisto MT" w:hAnsi="Calisto MT"/>
-          <w:sz w:val="24"/>
-          <w:szCs w:val="24"/>
-          <w:lang w:val="en-US"/>
-        </w:rPr>
-        <w:t>perintah</w:t>
-      </w:r>
-      <w:proofErr w:type="spellEnd"/>
-      <w:r>
-        <w:rPr>
-          <w:rFonts w:ascii="Calisto MT" w:hAnsi="Calisto MT"/>
-          <w:sz w:val="24"/>
-          <w:szCs w:val="24"/>
-          <w:lang w:val="en-US"/>
-        </w:rPr>
-        <w:t xml:space="preserve"> artisan</w:t>
-      </w:r>
-    </w:p>
-    <w:p>
-      <w:pPr>
-        <w:rPr>
-          <w:rFonts w:ascii="Calisto MT" w:hAnsi="Calisto MT"/>
-          <w:sz w:val="24"/>
-          <w:szCs w:val="24"/>
-          <w:lang w:val="en-US"/>
-        </w:rPr>
       </w:pPr>
       <w:r>
         <w:rPr>
           <w:noProof/>
+          <w:lang w:eastAsia="id-ID"/>
         </w:rPr>
         <w:drawing>
           <wp:inline distT="0" distB="0" distL="0" distR="0" wp14:anchorId="02DC86E6" wp14:editId="701AA543">
@@ -3188,6 +2058,7 @@
       <w:r>
         <w:rPr>
           <w:noProof/>
+          <w:lang w:eastAsia="id-ID"/>
         </w:rPr>
         <w:drawing>
           <wp:anchor distT="0" distB="0" distL="114300" distR="114300" simplePos="0" relativeHeight="251659776" behindDoc="0" locked="0" layoutInCell="1" allowOverlap="1" wp14:anchorId="480FF7A3" wp14:editId="5C59AB74">
@@ -3246,19 +2117,18 @@
           <w:szCs w:val="24"/>
           <w:lang w:val="en-US"/>
         </w:rPr>
-        <w:t xml:space="preserve">13). </w:t>
-      </w:r>
-      <w:proofErr w:type="spellStart"/>
-      <w:r>
+        <w:t>13). Membuat Database beserta tabel (tidak menggunakan migration pada laravel)</w:t>
+      </w:r>
+    </w:p>
+    <w:p>
+      <w:pPr>
         <w:rPr>
           <w:rFonts w:ascii="Calisto MT" w:hAnsi="Calisto MT"/>
           <w:sz w:val="24"/>
           <w:szCs w:val="24"/>
           <w:lang w:val="en-US"/>
         </w:rPr>
-        <w:t>Membuat</w:t>
-      </w:r>
-      <w:proofErr w:type="spellEnd"/>
+      </w:pPr>
       <w:r>
         <w:rPr>
           <w:rFonts w:ascii="Calisto MT" w:hAnsi="Calisto MT"/>
@@ -3266,200 +2136,22 @@
           <w:szCs w:val="24"/>
           <w:lang w:val="en-US"/>
         </w:rPr>
-        <w:t xml:space="preserve"> Database </w:t>
-      </w:r>
-      <w:proofErr w:type="spellStart"/>
-      <w:r>
+        <w:t>14.) Set Database pada laravel dengan mengubahnya di environment (.env)</w:t>
+      </w:r>
+    </w:p>
+    <w:p>
+      <w:pPr>
         <w:rPr>
           <w:rFonts w:ascii="Calisto MT" w:hAnsi="Calisto MT"/>
           <w:sz w:val="24"/>
           <w:szCs w:val="24"/>
           <w:lang w:val="en-US"/>
         </w:rPr>
-        <w:t>beserta</w:t>
-      </w:r>
-      <w:proofErr w:type="spellEnd"/>
-      <w:r>
-        <w:rPr>
-          <w:rFonts w:ascii="Calisto MT" w:hAnsi="Calisto MT"/>
-          <w:sz w:val="24"/>
-          <w:szCs w:val="24"/>
-          <w:lang w:val="en-US"/>
-        </w:rPr>
-        <w:t xml:space="preserve"> </w:t>
-      </w:r>
-      <w:proofErr w:type="spellStart"/>
-      <w:r>
-        <w:rPr>
-          <w:rFonts w:ascii="Calisto MT" w:hAnsi="Calisto MT"/>
-          <w:sz w:val="24"/>
-          <w:szCs w:val="24"/>
-          <w:lang w:val="en-US"/>
-        </w:rPr>
-        <w:t>tabel</w:t>
-      </w:r>
-      <w:proofErr w:type="spellEnd"/>
-      <w:r>
-        <w:rPr>
-          <w:rFonts w:ascii="Calisto MT" w:hAnsi="Calisto MT"/>
-          <w:sz w:val="24"/>
-          <w:szCs w:val="24"/>
-          <w:lang w:val="en-US"/>
-        </w:rPr>
-        <w:t xml:space="preserve"> (</w:t>
-      </w:r>
-      <w:proofErr w:type="spellStart"/>
-      <w:r>
-        <w:rPr>
-          <w:rFonts w:ascii="Calisto MT" w:hAnsi="Calisto MT"/>
-          <w:sz w:val="24"/>
-          <w:szCs w:val="24"/>
-          <w:lang w:val="en-US"/>
-        </w:rPr>
-        <w:t>tidak</w:t>
-      </w:r>
-      <w:proofErr w:type="spellEnd"/>
-      <w:r>
-        <w:rPr>
-          <w:rFonts w:ascii="Calisto MT" w:hAnsi="Calisto MT"/>
-          <w:sz w:val="24"/>
-          <w:szCs w:val="24"/>
-          <w:lang w:val="en-US"/>
-        </w:rPr>
-        <w:t xml:space="preserve"> </w:t>
-      </w:r>
-      <w:proofErr w:type="spellStart"/>
-      <w:r>
-        <w:rPr>
-          <w:rFonts w:ascii="Calisto MT" w:hAnsi="Calisto MT"/>
-          <w:sz w:val="24"/>
-          <w:szCs w:val="24"/>
-          <w:lang w:val="en-US"/>
-        </w:rPr>
-        <w:t>menggunakan</w:t>
-      </w:r>
-      <w:proofErr w:type="spellEnd"/>
-      <w:r>
-        <w:rPr>
-          <w:rFonts w:ascii="Calisto MT" w:hAnsi="Calisto MT"/>
-          <w:sz w:val="24"/>
-          <w:szCs w:val="24"/>
-          <w:lang w:val="en-US"/>
-        </w:rPr>
-        <w:t xml:space="preserve"> migration pada </w:t>
-      </w:r>
-      <w:proofErr w:type="spellStart"/>
-      <w:r>
-        <w:rPr>
-          <w:rFonts w:ascii="Calisto MT" w:hAnsi="Calisto MT"/>
-          <w:sz w:val="24"/>
-          <w:szCs w:val="24"/>
-          <w:lang w:val="en-US"/>
-        </w:rPr>
-        <w:t>laravel</w:t>
-      </w:r>
-      <w:proofErr w:type="spellEnd"/>
-      <w:r>
-        <w:rPr>
-          <w:rFonts w:ascii="Calisto MT" w:hAnsi="Calisto MT"/>
-          <w:sz w:val="24"/>
-          <w:szCs w:val="24"/>
-          <w:lang w:val="en-US"/>
-        </w:rPr>
-        <w:t>)</w:t>
-      </w:r>
-    </w:p>
-    <w:p>
-      <w:pPr>
-        <w:rPr>
-          <w:rFonts w:ascii="Calisto MT" w:hAnsi="Calisto MT"/>
-          <w:sz w:val="24"/>
-          <w:szCs w:val="24"/>
-          <w:lang w:val="en-US"/>
-        </w:rPr>
-      </w:pPr>
-      <w:r>
-        <w:rPr>
-          <w:rFonts w:ascii="Calisto MT" w:hAnsi="Calisto MT"/>
-          <w:sz w:val="24"/>
-          <w:szCs w:val="24"/>
-          <w:lang w:val="en-US"/>
-        </w:rPr>
-        <w:t xml:space="preserve">14.) Set Database pada </w:t>
-      </w:r>
-      <w:proofErr w:type="spellStart"/>
-      <w:r>
-        <w:rPr>
-          <w:rFonts w:ascii="Calisto MT" w:hAnsi="Calisto MT"/>
-          <w:sz w:val="24"/>
-          <w:szCs w:val="24"/>
-          <w:lang w:val="en-US"/>
-        </w:rPr>
-        <w:t>laravel</w:t>
-      </w:r>
-      <w:proofErr w:type="spellEnd"/>
-      <w:r>
-        <w:rPr>
-          <w:rFonts w:ascii="Calisto MT" w:hAnsi="Calisto MT"/>
-          <w:sz w:val="24"/>
-          <w:szCs w:val="24"/>
-          <w:lang w:val="en-US"/>
-        </w:rPr>
-        <w:t xml:space="preserve"> </w:t>
-      </w:r>
-      <w:proofErr w:type="spellStart"/>
-      <w:r>
-        <w:rPr>
-          <w:rFonts w:ascii="Calisto MT" w:hAnsi="Calisto MT"/>
-          <w:sz w:val="24"/>
-          <w:szCs w:val="24"/>
-          <w:lang w:val="en-US"/>
-        </w:rPr>
-        <w:t>dengan</w:t>
-      </w:r>
-      <w:proofErr w:type="spellEnd"/>
-      <w:r>
-        <w:rPr>
-          <w:rFonts w:ascii="Calisto MT" w:hAnsi="Calisto MT"/>
-          <w:sz w:val="24"/>
-          <w:szCs w:val="24"/>
-          <w:lang w:val="en-US"/>
-        </w:rPr>
-        <w:t xml:space="preserve"> </w:t>
-      </w:r>
-      <w:proofErr w:type="spellStart"/>
-      <w:r>
-        <w:rPr>
-          <w:rFonts w:ascii="Calisto MT" w:hAnsi="Calisto MT"/>
-          <w:sz w:val="24"/>
-          <w:szCs w:val="24"/>
-          <w:lang w:val="en-US"/>
-        </w:rPr>
-        <w:t>mengubahnya</w:t>
-      </w:r>
-      <w:proofErr w:type="spellEnd"/>
-      <w:r>
-        <w:rPr>
-          <w:rFonts w:ascii="Calisto MT" w:hAnsi="Calisto MT"/>
-          <w:sz w:val="24"/>
-          <w:szCs w:val="24"/>
-          <w:lang w:val="en-US"/>
-        </w:rPr>
-        <w:t xml:space="preserve"> di environment (.env)</w:t>
-      </w:r>
-    </w:p>
-    <w:p>
-      <w:pPr>
-        <w:rPr>
-          <w:rFonts w:ascii="Calisto MT" w:hAnsi="Calisto MT"/>
-          <w:sz w:val="24"/>
-          <w:szCs w:val="24"/>
-          <w:lang w:val="en-US"/>
-        </w:rPr>
       </w:pPr>
       <w:r>
         <w:rPr>
           <w:noProof/>
+          <w:lang w:eastAsia="id-ID"/>
         </w:rPr>
         <w:drawing>
           <wp:inline distT="0" distB="0" distL="0" distR="0" wp14:anchorId="3DE3836A" wp14:editId="7957FCE5">
@@ -3504,9 +2196,878 @@
           <w:rFonts w:ascii="Calisto MT" w:hAnsi="Calisto MT"/>
           <w:sz w:val="24"/>
           <w:szCs w:val="24"/>
-          <w:lang w:val="en-US"/>
-        </w:rPr>
-      </w:pPr>
+        </w:rPr>
+      </w:pPr>
+      <w:r>
+        <w:rPr>
+          <w:rFonts w:ascii="Calisto MT" w:hAnsi="Calisto MT"/>
+          <w:sz w:val="24"/>
+          <w:szCs w:val="24"/>
+        </w:rPr>
+        <w:t>15.) Pada folder routes silahkan buka file bernama web.php dan ubah code didalamnya menjadi seperti berikut (Route::get(‘/’, ‘WelcomeController@index’))</w:t>
+      </w:r>
+    </w:p>
+    <w:p>
+      <w:pPr>
+        <w:rPr>
+          <w:rFonts w:ascii="Calisto MT" w:hAnsi="Calisto MT"/>
+          <w:sz w:val="24"/>
+          <w:szCs w:val="24"/>
+        </w:rPr>
+      </w:pPr>
+      <w:r>
+        <w:rPr>
+          <w:noProof/>
+          <w:lang w:eastAsia="id-ID"/>
+        </w:rPr>
+        <w:lastRenderedPageBreak/>
+        <w:drawing>
+          <wp:inline distT="0" distB="0" distL="0" distR="0" wp14:anchorId="0D25BDC1" wp14:editId="789C65CF">
+            <wp:extent cx="5731510" cy="3034665"/>
+            <wp:effectExtent l="0" t="0" r="2540" b="0"/>
+            <wp:docPr id="15" name="Picture 15"/>
+            <wp:cNvGraphicFramePr>
+              <a:graphicFrameLocks xmlns:a="http://schemas.openxmlformats.org/drawingml/2006/main" noChangeAspect="1"/>
+            </wp:cNvGraphicFramePr>
+            <a:graphic xmlns:a="http://schemas.openxmlformats.org/drawingml/2006/main">
+              <a:graphicData uri="http://schemas.openxmlformats.org/drawingml/2006/picture">
+                <pic:pic xmlns:pic="http://schemas.openxmlformats.org/drawingml/2006/picture">
+                  <pic:nvPicPr>
+                    <pic:cNvPr id="1" name=""/>
+                    <pic:cNvPicPr/>
+                  </pic:nvPicPr>
+                  <pic:blipFill>
+                    <a:blip r:embed="rId26"/>
+                    <a:stretch>
+                      <a:fillRect/>
+                    </a:stretch>
+                  </pic:blipFill>
+                  <pic:spPr>
+                    <a:xfrm>
+                      <a:off x="0" y="0"/>
+                      <a:ext cx="5731510" cy="3034665"/>
+                    </a:xfrm>
+                    <a:prstGeom prst="rect">
+                      <a:avLst/>
+                    </a:prstGeom>
+                  </pic:spPr>
+                </pic:pic>
+              </a:graphicData>
+            </a:graphic>
+          </wp:inline>
+        </w:drawing>
+      </w:r>
+    </w:p>
+    <w:p>
+      <w:pPr>
+        <w:rPr>
+          <w:rFonts w:ascii="Calisto MT" w:hAnsi="Calisto MT"/>
+          <w:sz w:val="24"/>
+          <w:szCs w:val="24"/>
+        </w:rPr>
+      </w:pPr>
+      <w:r>
+        <w:rPr>
+          <w:rFonts w:ascii="Calisto MT" w:hAnsi="Calisto MT"/>
+          <w:sz w:val="24"/>
+          <w:szCs w:val="24"/>
+        </w:rPr>
+        <w:t>16.) Buat sebuah controller menggunakan php artisan dengan nama WelcomeController</w:t>
+      </w:r>
+    </w:p>
+    <w:p>
+      <w:pPr>
+        <w:rPr>
+          <w:rFonts w:ascii="Calisto MT" w:hAnsi="Calisto MT"/>
+          <w:sz w:val="24"/>
+          <w:szCs w:val="24"/>
+        </w:rPr>
+      </w:pPr>
+      <w:r>
+        <w:rPr>
+          <w:noProof/>
+          <w:lang w:eastAsia="id-ID"/>
+        </w:rPr>
+        <w:drawing>
+          <wp:inline distT="0" distB="0" distL="0" distR="0" wp14:anchorId="5EE30B45" wp14:editId="43CA907A">
+            <wp:extent cx="5731510" cy="404495"/>
+            <wp:effectExtent l="0" t="0" r="2540" b="0"/>
+            <wp:docPr id="17" name="Picture 17"/>
+            <wp:cNvGraphicFramePr>
+              <a:graphicFrameLocks xmlns:a="http://schemas.openxmlformats.org/drawingml/2006/main" noChangeAspect="1"/>
+            </wp:cNvGraphicFramePr>
+            <a:graphic xmlns:a="http://schemas.openxmlformats.org/drawingml/2006/main">
+              <a:graphicData uri="http://schemas.openxmlformats.org/drawingml/2006/picture">
+                <pic:pic xmlns:pic="http://schemas.openxmlformats.org/drawingml/2006/picture">
+                  <pic:nvPicPr>
+                    <pic:cNvPr id="1" name=""/>
+                    <pic:cNvPicPr/>
+                  </pic:nvPicPr>
+                  <pic:blipFill>
+                    <a:blip r:embed="rId27"/>
+                    <a:stretch>
+                      <a:fillRect/>
+                    </a:stretch>
+                  </pic:blipFill>
+                  <pic:spPr>
+                    <a:xfrm>
+                      <a:off x="0" y="0"/>
+                      <a:ext cx="5731510" cy="404495"/>
+                    </a:xfrm>
+                    <a:prstGeom prst="rect">
+                      <a:avLst/>
+                    </a:prstGeom>
+                  </pic:spPr>
+                </pic:pic>
+              </a:graphicData>
+            </a:graphic>
+          </wp:inline>
+        </w:drawing>
+      </w:r>
+    </w:p>
+    <w:p>
+      <w:pPr>
+        <w:rPr>
+          <w:rFonts w:ascii="Calisto MT" w:hAnsi="Calisto MT"/>
+          <w:sz w:val="24"/>
+          <w:szCs w:val="24"/>
+        </w:rPr>
+      </w:pPr>
+      <w:r>
+        <w:rPr>
+          <w:rFonts w:ascii="Calisto MT" w:hAnsi="Calisto MT"/>
+          <w:sz w:val="24"/>
+          <w:szCs w:val="24"/>
+        </w:rPr>
+        <w:t>17.) Controller tersebut akan tersimpan didalam folder app/Http/Controllers, buka file WelcomeController.php dan masukkan code seperti dibawah ini</w:t>
+      </w:r>
+    </w:p>
+    <w:p>
+      <w:pPr>
+        <w:rPr>
+          <w:rFonts w:ascii="Calisto MT" w:hAnsi="Calisto MT"/>
+          <w:sz w:val="24"/>
+          <w:szCs w:val="24"/>
+        </w:rPr>
+      </w:pPr>
+      <w:r>
+        <w:rPr>
+          <w:noProof/>
+          <w:lang w:eastAsia="id-ID"/>
+        </w:rPr>
+        <w:drawing>
+          <wp:inline distT="0" distB="0" distL="0" distR="0" wp14:anchorId="38C3238A" wp14:editId="31373755">
+            <wp:extent cx="5600700" cy="3524250"/>
+            <wp:effectExtent l="0" t="0" r="0" b="0"/>
+            <wp:docPr id="22" name="Picture 22"/>
+            <wp:cNvGraphicFramePr>
+              <a:graphicFrameLocks xmlns:a="http://schemas.openxmlformats.org/drawingml/2006/main" noChangeAspect="1"/>
+            </wp:cNvGraphicFramePr>
+            <a:graphic xmlns:a="http://schemas.openxmlformats.org/drawingml/2006/main">
+              <a:graphicData uri="http://schemas.openxmlformats.org/drawingml/2006/picture">
+                <pic:pic xmlns:pic="http://schemas.openxmlformats.org/drawingml/2006/picture">
+                  <pic:nvPicPr>
+                    <pic:cNvPr id="1" name=""/>
+                    <pic:cNvPicPr/>
+                  </pic:nvPicPr>
+                  <pic:blipFill>
+                    <a:blip r:embed="rId28"/>
+                    <a:stretch>
+                      <a:fillRect/>
+                    </a:stretch>
+                  </pic:blipFill>
+                  <pic:spPr>
+                    <a:xfrm>
+                      <a:off x="0" y="0"/>
+                      <a:ext cx="5600700" cy="3524250"/>
+                    </a:xfrm>
+                    <a:prstGeom prst="rect">
+                      <a:avLst/>
+                    </a:prstGeom>
+                  </pic:spPr>
+                </pic:pic>
+              </a:graphicData>
+            </a:graphic>
+          </wp:inline>
+        </w:drawing>
+      </w:r>
+    </w:p>
+    <w:p>
+      <w:pPr>
+        <w:rPr>
+          <w:rFonts w:ascii="Calisto MT" w:hAnsi="Calisto MT"/>
+          <w:sz w:val="24"/>
+          <w:szCs w:val="24"/>
+        </w:rPr>
+      </w:pPr>
+      <w:r>
+        <w:rPr>
+          <w:rFonts w:ascii="Calisto MT" w:hAnsi="Calisto MT"/>
+          <w:sz w:val="24"/>
+          <w:szCs w:val="24"/>
+        </w:rPr>
+        <w:t>18.) Berikutnya kita akan membuat sebuah model baru dengan nama JadwalPenerbangan di php artisan</w:t>
+      </w:r>
+    </w:p>
+    <w:p>
+      <w:pPr>
+        <w:rPr>
+          <w:rFonts w:ascii="Calisto MT" w:hAnsi="Calisto MT"/>
+          <w:sz w:val="24"/>
+          <w:szCs w:val="24"/>
+        </w:rPr>
+      </w:pPr>
+      <w:r>
+        <w:rPr>
+          <w:noProof/>
+          <w:lang w:eastAsia="id-ID"/>
+        </w:rPr>
+        <w:lastRenderedPageBreak/>
+        <w:drawing>
+          <wp:inline distT="0" distB="0" distL="0" distR="0" wp14:anchorId="3CE1ECEB" wp14:editId="424ACBB6">
+            <wp:extent cx="5629275" cy="381000"/>
+            <wp:effectExtent l="0" t="0" r="9525" b="0"/>
+            <wp:docPr id="23" name="Picture 23"/>
+            <wp:cNvGraphicFramePr>
+              <a:graphicFrameLocks xmlns:a="http://schemas.openxmlformats.org/drawingml/2006/main" noChangeAspect="1"/>
+            </wp:cNvGraphicFramePr>
+            <a:graphic xmlns:a="http://schemas.openxmlformats.org/drawingml/2006/main">
+              <a:graphicData uri="http://schemas.openxmlformats.org/drawingml/2006/picture">
+                <pic:pic xmlns:pic="http://schemas.openxmlformats.org/drawingml/2006/picture">
+                  <pic:nvPicPr>
+                    <pic:cNvPr id="1" name=""/>
+                    <pic:cNvPicPr/>
+                  </pic:nvPicPr>
+                  <pic:blipFill>
+                    <a:blip r:embed="rId29"/>
+                    <a:stretch>
+                      <a:fillRect/>
+                    </a:stretch>
+                  </pic:blipFill>
+                  <pic:spPr>
+                    <a:xfrm>
+                      <a:off x="0" y="0"/>
+                      <a:ext cx="5629275" cy="381000"/>
+                    </a:xfrm>
+                    <a:prstGeom prst="rect">
+                      <a:avLst/>
+                    </a:prstGeom>
+                  </pic:spPr>
+                </pic:pic>
+              </a:graphicData>
+            </a:graphic>
+          </wp:inline>
+        </w:drawing>
+      </w:r>
+    </w:p>
+    <w:p>
+      <w:pPr>
+        <w:rPr>
+          <w:rFonts w:ascii="Calisto MT" w:hAnsi="Calisto MT"/>
+          <w:sz w:val="24"/>
+          <w:szCs w:val="24"/>
+        </w:rPr>
+      </w:pPr>
+      <w:r>
+        <w:rPr>
+          <w:rFonts w:ascii="Calisto MT" w:hAnsi="Calisto MT"/>
+          <w:sz w:val="24"/>
+          <w:szCs w:val="24"/>
+        </w:rPr>
+        <w:t>19.) Model tersebut akan tersimpan di folder app dengan nama JadwalPenerbangan.php, buka file tersebut dan masukkan kode seperti dibawah ini</w:t>
+      </w:r>
+    </w:p>
+    <w:p>
+      <w:pPr>
+        <w:rPr>
+          <w:rFonts w:ascii="Calisto MT" w:hAnsi="Calisto MT"/>
+          <w:sz w:val="24"/>
+          <w:szCs w:val="24"/>
+        </w:rPr>
+      </w:pPr>
+      <w:r>
+        <w:rPr>
+          <w:noProof/>
+          <w:lang w:eastAsia="id-ID"/>
+        </w:rPr>
+        <w:drawing>
+          <wp:inline distT="0" distB="0" distL="0" distR="0" wp14:anchorId="5969C8A1" wp14:editId="0C8B36D5">
+            <wp:extent cx="5731510" cy="2651760"/>
+            <wp:effectExtent l="0" t="0" r="2540" b="0"/>
+            <wp:docPr id="24" name="Picture 24"/>
+            <wp:cNvGraphicFramePr>
+              <a:graphicFrameLocks xmlns:a="http://schemas.openxmlformats.org/drawingml/2006/main" noChangeAspect="1"/>
+            </wp:cNvGraphicFramePr>
+            <a:graphic xmlns:a="http://schemas.openxmlformats.org/drawingml/2006/main">
+              <a:graphicData uri="http://schemas.openxmlformats.org/drawingml/2006/picture">
+                <pic:pic xmlns:pic="http://schemas.openxmlformats.org/drawingml/2006/picture">
+                  <pic:nvPicPr>
+                    <pic:cNvPr id="1" name=""/>
+                    <pic:cNvPicPr/>
+                  </pic:nvPicPr>
+                  <pic:blipFill>
+                    <a:blip r:embed="rId30"/>
+                    <a:stretch>
+                      <a:fillRect/>
+                    </a:stretch>
+                  </pic:blipFill>
+                  <pic:spPr>
+                    <a:xfrm>
+                      <a:off x="0" y="0"/>
+                      <a:ext cx="5731510" cy="2651760"/>
+                    </a:xfrm>
+                    <a:prstGeom prst="rect">
+                      <a:avLst/>
+                    </a:prstGeom>
+                  </pic:spPr>
+                </pic:pic>
+              </a:graphicData>
+            </a:graphic>
+          </wp:inline>
+        </w:drawing>
+      </w:r>
+    </w:p>
+    <w:p>
+      <w:pPr>
+        <w:rPr>
+          <w:rFonts w:ascii="Calisto MT" w:hAnsi="Calisto MT"/>
+          <w:sz w:val="24"/>
+          <w:szCs w:val="24"/>
+        </w:rPr>
+      </w:pPr>
+      <w:r>
+        <w:rPr>
+          <w:rFonts w:ascii="Calisto MT" w:hAnsi="Calisto MT"/>
+          <w:sz w:val="24"/>
+          <w:szCs w:val="24"/>
+        </w:rPr>
+        <w:t>20.) Setelah itu kita akan membuat file view, didalam folder resources/views kita membuat folder baru dengan nama welcome dan didalamnya kita membuat file bernama index.blade.php</w:t>
+      </w:r>
+    </w:p>
+    <w:p>
+      <w:pPr>
+        <w:rPr>
+          <w:rFonts w:ascii="Calisto MT" w:hAnsi="Calisto MT"/>
+          <w:sz w:val="24"/>
+          <w:szCs w:val="24"/>
+        </w:rPr>
+      </w:pPr>
+      <w:r>
+        <w:rPr>
+          <w:noProof/>
+          <w:lang w:eastAsia="id-ID"/>
+        </w:rPr>
+        <w:drawing>
+          <wp:inline distT="0" distB="0" distL="0" distR="0" wp14:anchorId="0D8BF272" wp14:editId="4CE0B0A4">
+            <wp:extent cx="2038350" cy="1047750"/>
+            <wp:effectExtent l="0" t="0" r="0" b="0"/>
+            <wp:docPr id="25" name="Picture 25"/>
+            <wp:cNvGraphicFramePr>
+              <a:graphicFrameLocks xmlns:a="http://schemas.openxmlformats.org/drawingml/2006/main" noChangeAspect="1"/>
+            </wp:cNvGraphicFramePr>
+            <a:graphic xmlns:a="http://schemas.openxmlformats.org/drawingml/2006/main">
+              <a:graphicData uri="http://schemas.openxmlformats.org/drawingml/2006/picture">
+                <pic:pic xmlns:pic="http://schemas.openxmlformats.org/drawingml/2006/picture">
+                  <pic:nvPicPr>
+                    <pic:cNvPr id="1" name=""/>
+                    <pic:cNvPicPr/>
+                  </pic:nvPicPr>
+                  <pic:blipFill>
+                    <a:blip r:embed="rId31"/>
+                    <a:stretch>
+                      <a:fillRect/>
+                    </a:stretch>
+                  </pic:blipFill>
+                  <pic:spPr>
+                    <a:xfrm>
+                      <a:off x="0" y="0"/>
+                      <a:ext cx="2038350" cy="1047750"/>
+                    </a:xfrm>
+                    <a:prstGeom prst="rect">
+                      <a:avLst/>
+                    </a:prstGeom>
+                  </pic:spPr>
+                </pic:pic>
+              </a:graphicData>
+            </a:graphic>
+          </wp:inline>
+        </w:drawing>
+      </w:r>
+    </w:p>
+    <w:p>
+      <w:pPr>
+        <w:rPr>
+          <w:rFonts w:ascii="Calisto MT" w:hAnsi="Calisto MT"/>
+          <w:sz w:val="24"/>
+          <w:szCs w:val="24"/>
+        </w:rPr>
+      </w:pPr>
+      <w:r>
+        <w:rPr>
+          <w:rFonts w:ascii="Calisto MT" w:hAnsi="Calisto MT"/>
+          <w:sz w:val="24"/>
+          <w:szCs w:val="24"/>
+        </w:rPr>
+        <w:t>21.) Didalam file index.blade.php kita membuat kode seperti dibawah ini untuk bagian headnya</w:t>
+      </w:r>
+    </w:p>
+    <w:p>
+      <w:pPr>
+        <w:rPr>
+          <w:rFonts w:ascii="Calisto MT" w:hAnsi="Calisto MT"/>
+          <w:sz w:val="24"/>
+          <w:szCs w:val="24"/>
+        </w:rPr>
+      </w:pPr>
+      <w:r>
+        <w:rPr>
+          <w:noProof/>
+          <w:lang w:eastAsia="id-ID"/>
+        </w:rPr>
+        <w:lastRenderedPageBreak/>
+        <w:drawing>
+          <wp:inline distT="0" distB="0" distL="0" distR="0" wp14:anchorId="6A85E016" wp14:editId="25311A0E">
+            <wp:extent cx="5731510" cy="3667760"/>
+            <wp:effectExtent l="0" t="0" r="2540" b="8890"/>
+            <wp:docPr id="26" name="Picture 26"/>
+            <wp:cNvGraphicFramePr>
+              <a:graphicFrameLocks xmlns:a="http://schemas.openxmlformats.org/drawingml/2006/main" noChangeAspect="1"/>
+            </wp:cNvGraphicFramePr>
+            <a:graphic xmlns:a="http://schemas.openxmlformats.org/drawingml/2006/main">
+              <a:graphicData uri="http://schemas.openxmlformats.org/drawingml/2006/picture">
+                <pic:pic xmlns:pic="http://schemas.openxmlformats.org/drawingml/2006/picture">
+                  <pic:nvPicPr>
+                    <pic:cNvPr id="1" name=""/>
+                    <pic:cNvPicPr/>
+                  </pic:nvPicPr>
+                  <pic:blipFill>
+                    <a:blip r:embed="rId32"/>
+                    <a:stretch>
+                      <a:fillRect/>
+                    </a:stretch>
+                  </pic:blipFill>
+                  <pic:spPr>
+                    <a:xfrm>
+                      <a:off x="0" y="0"/>
+                      <a:ext cx="5731510" cy="3667760"/>
+                    </a:xfrm>
+                    <a:prstGeom prst="rect">
+                      <a:avLst/>
+                    </a:prstGeom>
+                  </pic:spPr>
+                </pic:pic>
+              </a:graphicData>
+            </a:graphic>
+          </wp:inline>
+        </w:drawing>
+      </w:r>
+    </w:p>
+    <w:p>
+      <w:pPr>
+        <w:rPr>
+          <w:rFonts w:ascii="Calisto MT" w:hAnsi="Calisto MT"/>
+          <w:sz w:val="24"/>
+          <w:szCs w:val="24"/>
+        </w:rPr>
+      </w:pPr>
+      <w:r>
+        <w:rPr>
+          <w:rFonts w:ascii="Calisto MT" w:hAnsi="Calisto MT"/>
+          <w:sz w:val="24"/>
+          <w:szCs w:val="24"/>
+        </w:rPr>
+        <w:t>22.) buat tag body setelah tag &lt;/head&gt; dan didalamnya masukkan kode seperti dibawah ini</w:t>
+      </w:r>
+    </w:p>
+    <w:p>
+      <w:pPr>
+        <w:rPr>
+          <w:rFonts w:ascii="Calisto MT" w:hAnsi="Calisto MT"/>
+          <w:sz w:val="24"/>
+          <w:szCs w:val="24"/>
+        </w:rPr>
+      </w:pPr>
+      <w:r>
+        <w:rPr>
+          <w:noProof/>
+          <w:lang w:eastAsia="id-ID"/>
+        </w:rPr>
+        <w:drawing>
+          <wp:inline distT="0" distB="0" distL="0" distR="0" wp14:anchorId="3FB7FB42" wp14:editId="102EDCDC">
+            <wp:extent cx="5505450" cy="1057275"/>
+            <wp:effectExtent l="0" t="0" r="0" b="9525"/>
+            <wp:docPr id="27" name="Picture 27"/>
+            <wp:cNvGraphicFramePr>
+              <a:graphicFrameLocks xmlns:a="http://schemas.openxmlformats.org/drawingml/2006/main" noChangeAspect="1"/>
+            </wp:cNvGraphicFramePr>
+            <a:graphic xmlns:a="http://schemas.openxmlformats.org/drawingml/2006/main">
+              <a:graphicData uri="http://schemas.openxmlformats.org/drawingml/2006/picture">
+                <pic:pic xmlns:pic="http://schemas.openxmlformats.org/drawingml/2006/picture">
+                  <pic:nvPicPr>
+                    <pic:cNvPr id="1" name=""/>
+                    <pic:cNvPicPr/>
+                  </pic:nvPicPr>
+                  <pic:blipFill>
+                    <a:blip r:embed="rId33"/>
+                    <a:stretch>
+                      <a:fillRect/>
+                    </a:stretch>
+                  </pic:blipFill>
+                  <pic:spPr>
+                    <a:xfrm>
+                      <a:off x="0" y="0"/>
+                      <a:ext cx="5505450" cy="1057275"/>
+                    </a:xfrm>
+                    <a:prstGeom prst="rect">
+                      <a:avLst/>
+                    </a:prstGeom>
+                  </pic:spPr>
+                </pic:pic>
+              </a:graphicData>
+            </a:graphic>
+          </wp:inline>
+        </w:drawing>
+      </w:r>
+    </w:p>
+    <w:p>
+      <w:pPr>
+        <w:rPr>
+          <w:rFonts w:ascii="Calisto MT" w:hAnsi="Calisto MT"/>
+          <w:sz w:val="24"/>
+          <w:szCs w:val="24"/>
+        </w:rPr>
+      </w:pPr>
+      <w:r>
+        <w:rPr>
+          <w:rFonts w:ascii="Calisto MT" w:hAnsi="Calisto MT"/>
+          <w:sz w:val="24"/>
+          <w:szCs w:val="24"/>
+        </w:rPr>
+        <w:t>23.) kita akan menggunakan framework bootstrap sebagai tampilan Uinya, silahkan download di website resmi bootstrap</w:t>
+      </w:r>
+    </w:p>
+    <w:p>
+      <w:pPr>
+        <w:rPr>
+          <w:rFonts w:ascii="Calisto MT" w:hAnsi="Calisto MT"/>
+          <w:sz w:val="24"/>
+          <w:szCs w:val="24"/>
+        </w:rPr>
+      </w:pPr>
+      <w:r>
+        <w:rPr>
+          <w:noProof/>
+          <w:lang w:eastAsia="id-ID"/>
+        </w:rPr>
+        <w:drawing>
+          <wp:inline distT="0" distB="0" distL="0" distR="0" wp14:anchorId="54493225" wp14:editId="56AA9422">
+            <wp:extent cx="5731510" cy="2673350"/>
+            <wp:effectExtent l="0" t="0" r="2540" b="0"/>
+            <wp:docPr id="28" name="Picture 28"/>
+            <wp:cNvGraphicFramePr>
+              <a:graphicFrameLocks xmlns:a="http://schemas.openxmlformats.org/drawingml/2006/main" noChangeAspect="1"/>
+            </wp:cNvGraphicFramePr>
+            <a:graphic xmlns:a="http://schemas.openxmlformats.org/drawingml/2006/main">
+              <a:graphicData uri="http://schemas.openxmlformats.org/drawingml/2006/picture">
+                <pic:pic xmlns:pic="http://schemas.openxmlformats.org/drawingml/2006/picture">
+                  <pic:nvPicPr>
+                    <pic:cNvPr id="1" name=""/>
+                    <pic:cNvPicPr/>
+                  </pic:nvPicPr>
+                  <pic:blipFill>
+                    <a:blip r:embed="rId34"/>
+                    <a:stretch>
+                      <a:fillRect/>
+                    </a:stretch>
+                  </pic:blipFill>
+                  <pic:spPr>
+                    <a:xfrm>
+                      <a:off x="0" y="0"/>
+                      <a:ext cx="5731510" cy="2673350"/>
+                    </a:xfrm>
+                    <a:prstGeom prst="rect">
+                      <a:avLst/>
+                    </a:prstGeom>
+                  </pic:spPr>
+                </pic:pic>
+              </a:graphicData>
+            </a:graphic>
+          </wp:inline>
+        </w:drawing>
+      </w:r>
+    </w:p>
+    <w:p>
+      <w:pPr>
+        <w:rPr>
+          <w:rFonts w:ascii="Calisto MT" w:hAnsi="Calisto MT"/>
+          <w:sz w:val="24"/>
+          <w:szCs w:val="24"/>
+        </w:rPr>
+      </w:pPr>
+      <w:r>
+        <w:rPr>
+          <w:rFonts w:ascii="Calisto MT" w:hAnsi="Calisto MT"/>
+          <w:sz w:val="24"/>
+          <w:szCs w:val="24"/>
+        </w:rPr>
+        <w:lastRenderedPageBreak/>
+        <w:t>24.) buat sebuah folder dengan nama assets pada folder public, dan masukkan semua hasil download dari bootstrap kedalamnya</w:t>
+      </w:r>
+    </w:p>
+    <w:p>
+      <w:pPr>
+        <w:rPr>
+          <w:rFonts w:ascii="Calisto MT" w:hAnsi="Calisto MT"/>
+          <w:sz w:val="24"/>
+          <w:szCs w:val="24"/>
+        </w:rPr>
+      </w:pPr>
+      <w:r>
+        <w:rPr>
+          <w:noProof/>
+          <w:lang w:eastAsia="id-ID"/>
+        </w:rPr>
+        <w:drawing>
+          <wp:inline distT="0" distB="0" distL="0" distR="0" wp14:anchorId="774F7B16" wp14:editId="3F31E457">
+            <wp:extent cx="4972050" cy="914400"/>
+            <wp:effectExtent l="0" t="0" r="0" b="0"/>
+            <wp:docPr id="29" name="Picture 29"/>
+            <wp:cNvGraphicFramePr>
+              <a:graphicFrameLocks xmlns:a="http://schemas.openxmlformats.org/drawingml/2006/main" noChangeAspect="1"/>
+            </wp:cNvGraphicFramePr>
+            <a:graphic xmlns:a="http://schemas.openxmlformats.org/drawingml/2006/main">
+              <a:graphicData uri="http://schemas.openxmlformats.org/drawingml/2006/picture">
+                <pic:pic xmlns:pic="http://schemas.openxmlformats.org/drawingml/2006/picture">
+                  <pic:nvPicPr>
+                    <pic:cNvPr id="1" name=""/>
+                    <pic:cNvPicPr/>
+                  </pic:nvPicPr>
+                  <pic:blipFill>
+                    <a:blip r:embed="rId35"/>
+                    <a:stretch>
+                      <a:fillRect/>
+                    </a:stretch>
+                  </pic:blipFill>
+                  <pic:spPr>
+                    <a:xfrm>
+                      <a:off x="0" y="0"/>
+                      <a:ext cx="4972050" cy="914400"/>
+                    </a:xfrm>
+                    <a:prstGeom prst="rect">
+                      <a:avLst/>
+                    </a:prstGeom>
+                  </pic:spPr>
+                </pic:pic>
+              </a:graphicData>
+            </a:graphic>
+          </wp:inline>
+        </w:drawing>
+      </w:r>
+    </w:p>
+    <w:p>
+      <w:pPr>
+        <w:rPr>
+          <w:rFonts w:ascii="Calisto MT" w:hAnsi="Calisto MT"/>
+          <w:sz w:val="24"/>
+          <w:szCs w:val="24"/>
+        </w:rPr>
+      </w:pPr>
+      <w:r>
+        <w:rPr>
+          <w:rFonts w:ascii="Calisto MT" w:hAnsi="Calisto MT"/>
+          <w:sz w:val="24"/>
+          <w:szCs w:val="24"/>
+        </w:rPr>
+        <w:t>25.) masukkan kode dibawah ini, sebelum tag script pada point 22. Kode dibawah ini digunakan untuk membuat sebuah navbar</w:t>
+      </w:r>
+    </w:p>
+    <w:p>
+      <w:pPr>
+        <w:rPr>
+          <w:rFonts w:ascii="Calisto MT" w:hAnsi="Calisto MT"/>
+          <w:sz w:val="24"/>
+          <w:szCs w:val="24"/>
+        </w:rPr>
+      </w:pPr>
+      <w:r>
+        <w:rPr>
+          <w:noProof/>
+          <w:lang w:eastAsia="id-ID"/>
+        </w:rPr>
+        <w:drawing>
+          <wp:inline distT="0" distB="0" distL="0" distR="0" wp14:anchorId="12C3A243" wp14:editId="2D04C289">
+            <wp:extent cx="5731510" cy="1954530"/>
+            <wp:effectExtent l="0" t="0" r="2540" b="7620"/>
+            <wp:docPr id="30" name="Picture 30"/>
+            <wp:cNvGraphicFramePr>
+              <a:graphicFrameLocks xmlns:a="http://schemas.openxmlformats.org/drawingml/2006/main" noChangeAspect="1"/>
+            </wp:cNvGraphicFramePr>
+            <a:graphic xmlns:a="http://schemas.openxmlformats.org/drawingml/2006/main">
+              <a:graphicData uri="http://schemas.openxmlformats.org/drawingml/2006/picture">
+                <pic:pic xmlns:pic="http://schemas.openxmlformats.org/drawingml/2006/picture">
+                  <pic:nvPicPr>
+                    <pic:cNvPr id="1" name=""/>
+                    <pic:cNvPicPr/>
+                  </pic:nvPicPr>
+                  <pic:blipFill>
+                    <a:blip r:embed="rId36"/>
+                    <a:stretch>
+                      <a:fillRect/>
+                    </a:stretch>
+                  </pic:blipFill>
+                  <pic:spPr>
+                    <a:xfrm>
+                      <a:off x="0" y="0"/>
+                      <a:ext cx="5731510" cy="1954530"/>
+                    </a:xfrm>
+                    <a:prstGeom prst="rect">
+                      <a:avLst/>
+                    </a:prstGeom>
+                  </pic:spPr>
+                </pic:pic>
+              </a:graphicData>
+            </a:graphic>
+          </wp:inline>
+        </w:drawing>
+      </w:r>
+    </w:p>
+    <w:p>
+      <w:pPr>
+        <w:rPr>
+          <w:rFonts w:ascii="Calisto MT" w:hAnsi="Calisto MT"/>
+          <w:sz w:val="24"/>
+          <w:szCs w:val="24"/>
+        </w:rPr>
+      </w:pPr>
+      <w:r>
+        <w:rPr>
+          <w:rFonts w:ascii="Calisto MT" w:hAnsi="Calisto MT"/>
+          <w:sz w:val="24"/>
+          <w:szCs w:val="24"/>
+        </w:rPr>
+        <w:t>26.) setelah itu buat kode seperti dibawah ini, setelah tag &lt;/nav&gt;. Kode dibawah ini digunakan untuk menampilkan data yang ada didalam database</w:t>
+      </w:r>
+    </w:p>
+    <w:p>
+      <w:pPr>
+        <w:rPr>
+          <w:rFonts w:ascii="Calisto MT" w:hAnsi="Calisto MT"/>
+          <w:sz w:val="24"/>
+          <w:szCs w:val="24"/>
+        </w:rPr>
+      </w:pPr>
+      <w:r>
+        <w:rPr>
+          <w:noProof/>
+          <w:lang w:eastAsia="id-ID"/>
+        </w:rPr>
+        <w:lastRenderedPageBreak/>
+        <w:drawing>
+          <wp:inline distT="0" distB="0" distL="0" distR="0" wp14:anchorId="312F6F95" wp14:editId="03D86E51">
+            <wp:extent cx="4876800" cy="6096000"/>
+            <wp:effectExtent l="0" t="0" r="0" b="0"/>
+            <wp:docPr id="31" name="Picture 31"/>
+            <wp:cNvGraphicFramePr>
+              <a:graphicFrameLocks xmlns:a="http://schemas.openxmlformats.org/drawingml/2006/main" noChangeAspect="1"/>
+            </wp:cNvGraphicFramePr>
+            <a:graphic xmlns:a="http://schemas.openxmlformats.org/drawingml/2006/main">
+              <a:graphicData uri="http://schemas.openxmlformats.org/drawingml/2006/picture">
+                <pic:pic xmlns:pic="http://schemas.openxmlformats.org/drawingml/2006/picture">
+                  <pic:nvPicPr>
+                    <pic:cNvPr id="1" name=""/>
+                    <pic:cNvPicPr/>
+                  </pic:nvPicPr>
+                  <pic:blipFill>
+                    <a:blip r:embed="rId37"/>
+                    <a:stretch>
+                      <a:fillRect/>
+                    </a:stretch>
+                  </pic:blipFill>
+                  <pic:spPr>
+                    <a:xfrm>
+                      <a:off x="0" y="0"/>
+                      <a:ext cx="4876800" cy="6096000"/>
+                    </a:xfrm>
+                    <a:prstGeom prst="rect">
+                      <a:avLst/>
+                    </a:prstGeom>
+                  </pic:spPr>
+                </pic:pic>
+              </a:graphicData>
+            </a:graphic>
+          </wp:inline>
+        </w:drawing>
+      </w:r>
+    </w:p>
+    <w:p>
+      <w:pPr>
+        <w:rPr>
+          <w:rFonts w:ascii="Calisto MT" w:hAnsi="Calisto MT"/>
+          <w:sz w:val="24"/>
+          <w:szCs w:val="24"/>
+        </w:rPr>
+      </w:pPr>
+      <w:r>
+        <w:rPr>
+          <w:rFonts w:ascii="Calisto MT" w:hAnsi="Calisto MT"/>
+          <w:sz w:val="24"/>
+          <w:szCs w:val="24"/>
+        </w:rPr>
+        <w:t>27.) Hasil yang telah kita buat akan menjadi seperti gambar dibawah ini</w:t>
+      </w:r>
+    </w:p>
+    <w:p>
+      <w:pPr>
+        <w:rPr>
+          <w:rFonts w:ascii="Calisto MT" w:hAnsi="Calisto MT"/>
+          <w:sz w:val="24"/>
+          <w:szCs w:val="24"/>
+        </w:rPr>
+      </w:pPr>
+      <w:r>
+        <w:rPr>
+          <w:noProof/>
+          <w:lang w:eastAsia="id-ID"/>
+        </w:rPr>
+        <w:lastRenderedPageBreak/>
+        <w:drawing>
+          <wp:inline distT="0" distB="0" distL="0" distR="0" wp14:anchorId="7D1EA5BC" wp14:editId="08C0F7FE">
+            <wp:extent cx="5731510" cy="2756535"/>
+            <wp:effectExtent l="0" t="0" r="2540" b="5715"/>
+            <wp:docPr id="32" name="Picture 32"/>
+            <wp:cNvGraphicFramePr>
+              <a:graphicFrameLocks xmlns:a="http://schemas.openxmlformats.org/drawingml/2006/main" noChangeAspect="1"/>
+            </wp:cNvGraphicFramePr>
+            <a:graphic xmlns:a="http://schemas.openxmlformats.org/drawingml/2006/main">
+              <a:graphicData uri="http://schemas.openxmlformats.org/drawingml/2006/picture">
+                <pic:pic xmlns:pic="http://schemas.openxmlformats.org/drawingml/2006/picture">
+                  <pic:nvPicPr>
+                    <pic:cNvPr id="1" name=""/>
+                    <pic:cNvPicPr/>
+                  </pic:nvPicPr>
+                  <pic:blipFill>
+                    <a:blip r:embed="rId38"/>
+                    <a:stretch>
+                      <a:fillRect/>
+                    </a:stretch>
+                  </pic:blipFill>
+                  <pic:spPr>
+                    <a:xfrm>
+                      <a:off x="0" y="0"/>
+                      <a:ext cx="5731510" cy="2756535"/>
+                    </a:xfrm>
+                    <a:prstGeom prst="rect">
+                      <a:avLst/>
+                    </a:prstGeom>
+                  </pic:spPr>
+                </pic:pic>
+              </a:graphicData>
+            </a:graphic>
+          </wp:inline>
+        </w:drawing>
+      </w:r>
+      <w:bookmarkStart w:id="0" w:name="_GoBack"/>
+      <w:bookmarkEnd w:id="0"/>
     </w:p>
     <w:sectPr>
       <w:pgSz w:w="11906" w:h="16838"/>
@@ -3519,7 +3080,7 @@
 </file>
 
 <file path=word/endnotes.xml><?xml version="1.0" encoding="utf-8"?>
-<w:endnotes xmlns:wpc="http://schemas.microsoft.com/office/word/2010/wordprocessingCanvas" xmlns:cx="http://schemas.microsoft.com/office/drawing/2014/chartex" xmlns:cx1="http://schemas.microsoft.com/office/drawing/2015/9/8/chartex" xmlns:cx2="http://schemas.microsoft.com/office/drawing/2015/10/21/chartex" xmlns:cx3="http://schemas.microsoft.com/office/drawing/2016/5/9/chartex" xmlns:cx4="http://schemas.microsoft.com/office/drawing/2016/5/10/chartex" xmlns:cx5="http://schemas.microsoft.com/office/drawing/2016/5/11/chartex" xmlns:cx6="http://schemas.microsoft.com/office/drawing/2016/5/12/chartex" xmlns:cx7="http://schemas.microsoft.com/office/drawing/2016/5/13/chartex" xmlns:cx8="http://schemas.microsoft.com/office/drawing/2016/5/14/chartex" xmlns:mc="http://schemas.openxmlformats.org/markup-compatibility/2006" xmlns:aink="http://schemas.microsoft.com/office/drawing/2016/ink" xmlns:am3d="http://schemas.microsoft.com/office/drawing/2017/model3d" xmlns:o="urn:schemas-microsoft-com:office:office" xmlns:r="http://schemas.openxmlformats.org/officeDocument/2006/relationships" xmlns:m="http://schemas.openxmlformats.org/officeDocument/2006/math" xmlns:v="urn:schemas-microsoft-com:vml" xmlns:wp14="http://schemas.microsoft.com/office/word/2010/wordprocessingDrawing" xmlns:wp="http://schemas.openxmlformats.org/drawingml/2006/wordprocessingDrawing" xmlns:w10="urn:schemas-microsoft-com:office:word" xmlns:w="http://schemas.openxmlformats.org/wordprocessingml/2006/main" xmlns:w14="http://schemas.microsoft.com/office/word/2010/wordml" xmlns:w15="http://schemas.microsoft.com/office/word/2012/wordml" xmlns:w16cex="http://schemas.microsoft.com/office/word/2018/wordml/cex" xmlns:w16cid="http://schemas.microsoft.com/office/word/2016/wordml/cid" xmlns:w16="http://schemas.microsoft.com/office/word/2018/wordml" xmlns:w16se="http://schemas.microsoft.com/office/word/2015/wordml/symex" xmlns:wpg="http://schemas.microsoft.com/office/word/2010/wordprocessingGroup" xmlns:wpi="http://schemas.microsoft.com/office/word/2010/wordprocessingInk" xmlns:wne="http://schemas.microsoft.com/office/word/2006/wordml" xmlns:wps="http://schemas.microsoft.com/office/word/2010/wordprocessingShape" mc:Ignorable="w14 w15 w16se w16cid w16 w16cex wp14">
+<w:endnotes xmlns:wpc="http://schemas.microsoft.com/office/word/2010/wordprocessingCanvas" xmlns:mc="http://schemas.openxmlformats.org/markup-compatibility/2006" xmlns:o="urn:schemas-microsoft-com:office:office" xmlns:r="http://schemas.openxmlformats.org/officeDocument/2006/relationships" xmlns:m="http://schemas.openxmlformats.org/officeDocument/2006/math" xmlns:v="urn:schemas-microsoft-com:vml" xmlns:wp14="http://schemas.microsoft.com/office/word/2010/wordprocessingDrawing" xmlns:wp="http://schemas.openxmlformats.org/drawingml/2006/wordprocessingDrawing" xmlns:w10="urn:schemas-microsoft-com:office:word" xmlns:w="http://schemas.openxmlformats.org/wordprocessingml/2006/main" xmlns:w14="http://schemas.microsoft.com/office/word/2010/wordml" xmlns:w15="http://schemas.microsoft.com/office/word/2012/wordml" xmlns:wpg="http://schemas.microsoft.com/office/word/2010/wordprocessingGroup" xmlns:wpi="http://schemas.microsoft.com/office/word/2010/wordprocessingInk" xmlns:wne="http://schemas.microsoft.com/office/word/2006/wordml" xmlns:wps="http://schemas.microsoft.com/office/word/2010/wordprocessingShape" mc:Ignorable="w14 w15 wp14">
   <w:endnote w:type="separator" w:id="-1">
     <w:p>
       <w:pPr>
@@ -3544,7 +3105,7 @@
 </file>
 
 <file path=word/footnotes.xml><?xml version="1.0" encoding="utf-8"?>
-<w:footnotes xmlns:wpc="http://schemas.microsoft.com/office/word/2010/wordprocessingCanvas" xmlns:cx="http://schemas.microsoft.com/office/drawing/2014/chartex" xmlns:cx1="http://schemas.microsoft.com/office/drawing/2015/9/8/chartex" xmlns:cx2="http://schemas.microsoft.com/office/drawing/2015/10/21/chartex" xmlns:cx3="http://schemas.microsoft.com/office/drawing/2016/5/9/chartex" xmlns:cx4="http://schemas.microsoft.com/office/drawing/2016/5/10/chartex" xmlns:cx5="http://schemas.microsoft.com/office/drawing/2016/5/11/chartex" xmlns:cx6="http://schemas.microsoft.com/office/drawing/2016/5/12/chartex" xmlns:cx7="http://schemas.microsoft.com/office/drawing/2016/5/13/chartex" xmlns:cx8="http://schemas.microsoft.com/office/drawing/2016/5/14/chartex" xmlns:mc="http://schemas.openxmlformats.org/markup-compatibility/2006" xmlns:aink="http://schemas.microsoft.com/office/drawing/2016/ink" xmlns:am3d="http://schemas.microsoft.com/office/drawing/2017/model3d" xmlns:o="urn:schemas-microsoft-com:office:office" xmlns:r="http://schemas.openxmlformats.org/officeDocument/2006/relationships" xmlns:m="http://schemas.openxmlformats.org/officeDocument/2006/math" xmlns:v="urn:schemas-microsoft-com:vml" xmlns:wp14="http://schemas.microsoft.com/office/word/2010/wordprocessingDrawing" xmlns:wp="http://schemas.openxmlformats.org/drawingml/2006/wordprocessingDrawing" xmlns:w10="urn:schemas-microsoft-com:office:word" xmlns:w="http://schemas.openxmlformats.org/wordprocessingml/2006/main" xmlns:w14="http://schemas.microsoft.com/office/word/2010/wordml" xmlns:w15="http://schemas.microsoft.com/office/word/2012/wordml" xmlns:w16cex="http://schemas.microsoft.com/office/word/2018/wordml/cex" xmlns:w16cid="http://schemas.microsoft.com/office/word/2016/wordml/cid" xmlns:w16="http://schemas.microsoft.com/office/word/2018/wordml" xmlns:w16se="http://schemas.microsoft.com/office/word/2015/wordml/symex" xmlns:wpg="http://schemas.microsoft.com/office/word/2010/wordprocessingGroup" xmlns:wpi="http://schemas.microsoft.com/office/word/2010/wordprocessingInk" xmlns:wne="http://schemas.microsoft.com/office/word/2006/wordml" xmlns:wps="http://schemas.microsoft.com/office/word/2010/wordprocessingShape" mc:Ignorable="w14 w15 w16se w16cid w16 w16cex wp14">
+<w:footnotes xmlns:wpc="http://schemas.microsoft.com/office/word/2010/wordprocessingCanvas" xmlns:mc="http://schemas.openxmlformats.org/markup-compatibility/2006" xmlns:o="urn:schemas-microsoft-com:office:office" xmlns:r="http://schemas.openxmlformats.org/officeDocument/2006/relationships" xmlns:m="http://schemas.openxmlformats.org/officeDocument/2006/math" xmlns:v="urn:schemas-microsoft-com:vml" xmlns:wp14="http://schemas.microsoft.com/office/word/2010/wordprocessingDrawing" xmlns:wp="http://schemas.openxmlformats.org/drawingml/2006/wordprocessingDrawing" xmlns:w10="urn:schemas-microsoft-com:office:word" xmlns:w="http://schemas.openxmlformats.org/wordprocessingml/2006/main" xmlns:w14="http://schemas.microsoft.com/office/word/2010/wordml" xmlns:w15="http://schemas.microsoft.com/office/word/2012/wordml" xmlns:wpg="http://schemas.microsoft.com/office/word/2010/wordprocessingGroup" xmlns:wpi="http://schemas.microsoft.com/office/word/2010/wordprocessingInk" xmlns:wne="http://schemas.microsoft.com/office/word/2006/wordml" xmlns:wps="http://schemas.microsoft.com/office/word/2010/wordprocessingShape" mc:Ignorable="w14 w15 wp14">
   <w:footnote w:type="separator" w:id="-1">
     <w:p>
       <w:pPr>
@@ -3569,8 +3130,8 @@
 </file>
 
 <file path=word/numbering.xml><?xml version="1.0" encoding="utf-8"?>
-<w:numbering xmlns:wpc="http://schemas.microsoft.com/office/word/2010/wordprocessingCanvas" xmlns:cx="http://schemas.microsoft.com/office/drawing/2014/chartex" xmlns:cx1="http://schemas.microsoft.com/office/drawing/2015/9/8/chartex" xmlns:cx2="http://schemas.microsoft.com/office/drawing/2015/10/21/chartex" xmlns:cx3="http://schemas.microsoft.com/office/drawing/2016/5/9/chartex" xmlns:cx4="http://schemas.microsoft.com/office/drawing/2016/5/10/chartex" xmlns:cx5="http://schemas.microsoft.com/office/drawing/2016/5/11/chartex" xmlns:cx6="http://schemas.microsoft.com/office/drawing/2016/5/12/chartex" xmlns:cx7="http://schemas.microsoft.com/office/drawing/2016/5/13/chartex" xmlns:cx8="http://schemas.microsoft.com/office/drawing/2016/5/14/chartex" xmlns:mc="http://schemas.openxmlformats.org/markup-compatibility/2006" xmlns:aink="http://schemas.microsoft.com/office/drawing/2016/ink" xmlns:am3d="http://schemas.microsoft.com/office/drawing/2017/model3d" xmlns:o="urn:schemas-microsoft-com:office:office" xmlns:r="http://schemas.openxmlformats.org/officeDocument/2006/relationships" xmlns:m="http://schemas.openxmlformats.org/officeDocument/2006/math" xmlns:v="urn:schemas-microsoft-com:vml" xmlns:wp14="http://schemas.microsoft.com/office/word/2010/wordprocessingDrawing" xmlns:wp="http://schemas.openxmlformats.org/drawingml/2006/wordprocessingDrawing" xmlns:w10="urn:schemas-microsoft-com:office:word" xmlns:w="http://schemas.openxmlformats.org/wordprocessingml/2006/main" xmlns:w14="http://schemas.microsoft.com/office/word/2010/wordml" xmlns:w15="http://schemas.microsoft.com/office/word/2012/wordml" xmlns:w16cex="http://schemas.microsoft.com/office/word/2018/wordml/cex" xmlns:w16cid="http://schemas.microsoft.com/office/word/2016/wordml/cid" xmlns:w16="http://schemas.microsoft.com/office/word/2018/wordml" xmlns:w16se="http://schemas.microsoft.com/office/word/2015/wordml/symex" xmlns:wpg="http://schemas.microsoft.com/office/word/2010/wordprocessingGroup" xmlns:wpi="http://schemas.microsoft.com/office/word/2010/wordprocessingInk" xmlns:wne="http://schemas.microsoft.com/office/word/2006/wordml" xmlns:wps="http://schemas.microsoft.com/office/word/2010/wordprocessingShape" mc:Ignorable="w14 w15 w16se w16cid w16 w16cex wp14">
-  <w:abstractNum w:abstractNumId="0" w15:restartNumberingAfterBreak="0">
+<w:numbering xmlns:wpc="http://schemas.microsoft.com/office/word/2010/wordprocessingCanvas" xmlns:mc="http://schemas.openxmlformats.org/markup-compatibility/2006" xmlns:o="urn:schemas-microsoft-com:office:office" xmlns:r="http://schemas.openxmlformats.org/officeDocument/2006/relationships" xmlns:m="http://schemas.openxmlformats.org/officeDocument/2006/math" xmlns:v="urn:schemas-microsoft-com:vml" xmlns:wp14="http://schemas.microsoft.com/office/word/2010/wordprocessingDrawing" xmlns:wp="http://schemas.openxmlformats.org/drawingml/2006/wordprocessingDrawing" xmlns:w10="urn:schemas-microsoft-com:office:word" xmlns:w="http://schemas.openxmlformats.org/wordprocessingml/2006/main" xmlns:w14="http://schemas.microsoft.com/office/word/2010/wordml" xmlns:w15="http://schemas.microsoft.com/office/word/2012/wordml" xmlns:wpg="http://schemas.microsoft.com/office/word/2010/wordprocessingGroup" xmlns:wpi="http://schemas.microsoft.com/office/word/2010/wordprocessingInk" xmlns:wne="http://schemas.microsoft.com/office/word/2006/wordml" xmlns:wps="http://schemas.microsoft.com/office/word/2010/wordprocessingShape" mc:Ignorable="w14 w15 wp14">
+  <w:abstractNum w:abstractNumId="0">
     <w:nsid w:val="1DE34EBE"/>
     <w:multiLevelType w:val="hybridMultilevel"/>
     <w:tmpl w:val="1BD29CDE"/>
@@ -3690,7 +3251,7 @@
 </file>
 
 <file path=word/styles.xml><?xml version="1.0" encoding="utf-8"?>
-<w:styles xmlns:mc="http://schemas.openxmlformats.org/markup-compatibility/2006" xmlns:r="http://schemas.openxmlformats.org/officeDocument/2006/relationships" xmlns:w="http://schemas.openxmlformats.org/wordprocessingml/2006/main" xmlns:w14="http://schemas.microsoft.com/office/word/2010/wordml" xmlns:w15="http://schemas.microsoft.com/office/word/2012/wordml" xmlns:w16cex="http://schemas.microsoft.com/office/word/2018/wordml/cex" xmlns:w16cid="http://schemas.microsoft.com/office/word/2016/wordml/cid" xmlns:w16="http://schemas.microsoft.com/office/word/2018/wordml" xmlns:w16se="http://schemas.microsoft.com/office/word/2015/wordml/symex" mc:Ignorable="w14 w15 w16se w16cid w16 w16cex">
+<w:styles xmlns:mc="http://schemas.openxmlformats.org/markup-compatibility/2006" xmlns:r="http://schemas.openxmlformats.org/officeDocument/2006/relationships" xmlns:w="http://schemas.openxmlformats.org/wordprocessingml/2006/main" xmlns:w14="http://schemas.microsoft.com/office/word/2010/wordml" xmlns:w15="http://schemas.microsoft.com/office/word/2012/wordml" mc:Ignorable="w14 w15">
   <w:docDefaults>
     <w:rPrDefault>
       <w:rPr>
@@ -3706,7 +3267,7 @@
       </w:pPr>
     </w:pPrDefault>
   </w:docDefaults>
-  <w:latentStyles w:defLockedState="0" w:defUIPriority="99" w:defSemiHidden="0" w:defUnhideWhenUsed="0" w:defQFormat="0" w:count="376">
+  <w:latentStyles w:defLockedState="0" w:defUIPriority="99" w:defSemiHidden="0" w:defUnhideWhenUsed="0" w:defQFormat="0" w:count="371">
     <w:lsdException w:name="Normal" w:uiPriority="0" w:qFormat="1"/>
     <w:lsdException w:name="heading 1" w:uiPriority="9" w:qFormat="1"/>
     <w:lsdException w:name="heading 2" w:semiHidden="1" w:uiPriority="9" w:unhideWhenUsed="1" w:qFormat="1"/>
@@ -3861,7 +3422,7 @@
     <w:lsdException w:name="Table Web 2" w:semiHidden="1" w:unhideWhenUsed="1"/>
     <w:lsdException w:name="Table Web 3" w:semiHidden="1" w:unhideWhenUsed="1"/>
     <w:lsdException w:name="Balloon Text" w:semiHidden="1" w:unhideWhenUsed="1"/>
-    <w:lsdException w:name="Table Grid" w:semiHidden="1" w:uiPriority="59" w:unhideWhenUsed="1"/>
+    <w:lsdException w:name="Table Grid" w:uiPriority="59"/>
     <w:lsdException w:name="Table Theme" w:semiHidden="1" w:unhideWhenUsed="1"/>
     <w:lsdException w:name="Placeholder Text" w:semiHidden="1"/>
     <w:lsdException w:name="No Spacing" w:uiPriority="1" w:qFormat="1"/>
@@ -4078,11 +3639,6 @@
     <w:lsdException w:name="List Table 5 Dark Accent 6" w:uiPriority="50"/>
     <w:lsdException w:name="List Table 6 Colorful Accent 6" w:uiPriority="51"/>
     <w:lsdException w:name="List Table 7 Colorful Accent 6" w:uiPriority="52"/>
-    <w:lsdException w:name="Mention" w:semiHidden="1" w:unhideWhenUsed="1"/>
-    <w:lsdException w:name="Smart Hyperlink" w:semiHidden="1" w:unhideWhenUsed="1"/>
-    <w:lsdException w:name="Hashtag" w:semiHidden="1" w:unhideWhenUsed="1"/>
-    <w:lsdException w:name="Unresolved Mention" w:semiHidden="1" w:unhideWhenUsed="1"/>
-    <w:lsdException w:name="Smart Link" w:semiHidden="1" w:unhideWhenUsed="1"/>
   </w:latentStyles>
   <w:style w:type="paragraph" w:default="1" w:styleId="Normal">
     <w:name w:val="Normal"/>

</xml_diff>